<commit_message>
Docs fin + build
</commit_message>
<xml_diff>
--- a/docs/Pushenko_4.3.docx
+++ b/docs/Pushenko_4.3.docx
@@ -1,6 +1,6 @@
 
 <file path=word/document.xml><?xml version="1.0" encoding="utf-8"?>
-<w:document xmlns:wpc="http://schemas.microsoft.com/office/word/2010/wordprocessingCanvas" xmlns:cx="http://schemas.microsoft.com/office/drawing/2014/chartex" xmlns:cx1="http://schemas.microsoft.com/office/drawing/2015/9/8/chartex" xmlns:cx2="http://schemas.microsoft.com/office/drawing/2015/10/21/chartex" xmlns:cx3="http://schemas.microsoft.com/office/drawing/2016/5/9/chartex" xmlns:cx4="http://schemas.microsoft.com/office/drawing/2016/5/10/chartex" xmlns:cx5="http://schemas.microsoft.com/office/drawing/2016/5/11/chartex" xmlns:cx6="http://schemas.microsoft.com/office/drawing/2016/5/12/chartex" xmlns:cx7="http://schemas.microsoft.com/office/drawing/2016/5/13/chartex" xmlns:cx8="http://schemas.microsoft.com/office/drawing/2016/5/14/chartex" xmlns:mc="http://schemas.openxmlformats.org/markup-compatibility/2006" xmlns:aink="http://schemas.microsoft.com/office/drawing/2016/ink" xmlns:am3d="http://schemas.microsoft.com/office/drawing/2017/model3d" xmlns:o="urn:schemas-microsoft-com:office:office" xmlns:oel="http://schemas.microsoft.com/office/2019/extlst" xmlns:r="http://schemas.openxmlformats.org/officeDocument/2006/relationships" xmlns:m="http://schemas.openxmlformats.org/officeDocument/2006/math" xmlns:v="urn:schemas-microsoft-com:vml" xmlns:wp14="http://schemas.microsoft.com/office/word/2010/wordprocessingDrawing" xmlns:wp="http://schemas.openxmlformats.org/drawingml/2006/wordprocessingDrawing" xmlns:w10="urn:schemas-microsoft-com:office:word" xmlns:w="http://schemas.openxmlformats.org/wordprocessingml/2006/main" xmlns:w14="http://schemas.microsoft.com/office/word/2010/wordml" xmlns:w15="http://schemas.microsoft.com/office/word/2012/wordml" xmlns:w16cex="http://schemas.microsoft.com/office/word/2018/wordml/cex" xmlns:w16cid="http://schemas.microsoft.com/office/word/2016/wordml/cid" xmlns:w16="http://schemas.microsoft.com/office/word/2018/wordml" xmlns:w16sdtdh="http://schemas.microsoft.com/office/word/2020/wordml/sdtdatahash" xmlns:w16se="http://schemas.microsoft.com/office/word/2015/wordml/symex" xmlns:wpg="http://schemas.microsoft.com/office/word/2010/wordprocessingGroup" xmlns:wpi="http://schemas.microsoft.com/office/word/2010/wordprocessingInk" xmlns:wne="http://schemas.microsoft.com/office/word/2006/wordml" xmlns:wps="http://schemas.microsoft.com/office/word/2010/wordprocessingShape" mc:Ignorable="w14 w15 w16se w16cid w16 w16cex w16sdtdh wp14">
+<w:document xmlns:wpc="http://schemas.microsoft.com/office/word/2010/wordprocessingCanvas" xmlns:mc="http://schemas.openxmlformats.org/markup-compatibility/2006" xmlns:o="urn:schemas-microsoft-com:office:office" xmlns:r="http://schemas.openxmlformats.org/officeDocument/2006/relationships" xmlns:m="http://schemas.openxmlformats.org/officeDocument/2006/math" xmlns:v="urn:schemas-microsoft-com:vml" xmlns:wp14="http://schemas.microsoft.com/office/word/2010/wordprocessingDrawing" xmlns:wp="http://schemas.openxmlformats.org/drawingml/2006/wordprocessingDrawing" xmlns:w10="urn:schemas-microsoft-com:office:word" xmlns:w="http://schemas.openxmlformats.org/wordprocessingml/2006/main" xmlns:w14="http://schemas.microsoft.com/office/word/2010/wordml" xmlns:w15="http://schemas.microsoft.com/office/word/2012/wordml" xmlns:wpg="http://schemas.microsoft.com/office/word/2010/wordprocessingGroup" xmlns:wpi="http://schemas.microsoft.com/office/word/2010/wordprocessingInk" xmlns:wne="http://schemas.microsoft.com/office/word/2006/wordml" xmlns:wps="http://schemas.microsoft.com/office/word/2010/wordprocessingShape" mc:Ignorable="w14 w15 wp14">
   <w:body>
     <w:p>
       <w:pPr>
@@ -310,19 +310,11 @@
           <w:szCs w:val="28"/>
         </w:rPr>
       </w:pPr>
-      <w:proofErr w:type="spellStart"/>
       <w:r>
         <w:rPr>
           <w:szCs w:val="28"/>
         </w:rPr>
-        <w:t>Пушенко</w:t>
-      </w:r>
-      <w:proofErr w:type="spellEnd"/>
-      <w:r>
-        <w:rPr>
-          <w:szCs w:val="28"/>
-        </w:rPr>
-        <w:t xml:space="preserve"> Дмитрий Сергеевич</w:t>
+        <w:t>Пушенко Дмитрий Сергеевич</w:t>
       </w:r>
     </w:p>
     <w:p>
@@ -482,15 +474,7 @@
         <w:t>.</w:t>
       </w:r>
       <w:r>
-        <w:t xml:space="preserve"> Проект должен представлять из себя библиотеку в формате </w:t>
-      </w:r>
-      <w:proofErr w:type="spellStart"/>
-      <w:r>
-        <w:t>jar</w:t>
-      </w:r>
-      <w:proofErr w:type="spellEnd"/>
-      <w:r>
-        <w:t xml:space="preserve"> архива.</w:t>
+        <w:t xml:space="preserve"> Проект должен представлять из себя библиотеку в формате jar архива.</w:t>
       </w:r>
     </w:p>
     <w:p>
@@ -513,40 +497,11 @@
       <w:r>
         <w:t xml:space="preserve">поиска </w:t>
       </w:r>
-      <w:proofErr w:type="spellStart"/>
       <w:r>
-        <w:t>взаимосовместимых</w:t>
-      </w:r>
-      <w:proofErr w:type="spellEnd"/>
-      <w:r>
-        <w:t xml:space="preserve"> комплектующих ПК</w:t>
+        <w:t>взаимосовместимых комплектующих ПК</w:t>
       </w:r>
       <w:r>
-        <w:t>. Проект должен представлять собой Java приложение, предоставляющее API (</w:t>
-      </w:r>
-      <w:proofErr w:type="spellStart"/>
-      <w:r>
-        <w:t>application</w:t>
-      </w:r>
-      <w:proofErr w:type="spellEnd"/>
-      <w:r>
-        <w:t xml:space="preserve"> </w:t>
-      </w:r>
-      <w:proofErr w:type="spellStart"/>
-      <w:r>
-        <w:t>programming</w:t>
-      </w:r>
-      <w:proofErr w:type="spellEnd"/>
-      <w:r>
-        <w:t xml:space="preserve"> </w:t>
-      </w:r>
-      <w:proofErr w:type="spellStart"/>
-      <w:r>
-        <w:t>interface</w:t>
-      </w:r>
-      <w:proofErr w:type="spellEnd"/>
-      <w:r>
-        <w:t>).</w:t>
+        <w:t>. Проект должен представлять собой Java приложение, предоставляющее API (application programming interface).</w:t>
       </w:r>
     </w:p>
     <w:p>
@@ -615,6 +570,8 @@
         <w:pStyle w:val="a4"/>
         <w:ind w:firstLine="0"/>
       </w:pPr>
+      <w:bookmarkStart w:id="0" w:name="_GoBack"/>
+      <w:bookmarkEnd w:id="0"/>
     </w:p>
     <w:p>
       <w:pPr>
@@ -861,7 +818,6 @@
               </w:rPr>
               <w:t xml:space="preserve"> </w:t>
             </w:r>
-            <w:proofErr w:type="spellStart"/>
             <w:r>
               <w:rPr>
                 <w:sz w:val="24"/>
@@ -869,7 +825,6 @@
               </w:rPr>
               <w:t>orderId</w:t>
             </w:r>
-            <w:proofErr w:type="spellEnd"/>
             <w:r>
               <w:rPr>
                 <w:sz w:val="24"/>
@@ -1104,7 +1059,6 @@
               </w:rPr>
               <w:t xml:space="preserve"> </w:t>
             </w:r>
-            <w:proofErr w:type="spellStart"/>
             <w:r>
               <w:rPr>
                 <w:sz w:val="24"/>
@@ -1112,23 +1066,13 @@
               </w:rPr>
               <w:t>orderId</w:t>
             </w:r>
-            <w:proofErr w:type="spellEnd"/>
-            <w:r>
-              <w:rPr>
-                <w:sz w:val="24"/>
-                <w:lang w:val="en-US"/>
-              </w:rPr>
-              <w:t xml:space="preserve">, String action, long </w:t>
-            </w:r>
-            <w:proofErr w:type="spellStart"/>
-            <w:r>
-              <w:rPr>
-                <w:sz w:val="24"/>
-                <w:lang w:val="en-US"/>
-              </w:rPr>
-              <w:t>partId</w:t>
-            </w:r>
-            <w:proofErr w:type="spellEnd"/>
+            <w:r>
+              <w:rPr>
+                <w:sz w:val="24"/>
+                <w:lang w:val="en-US"/>
+              </w:rPr>
+              <w:t>, String action, long partId</w:t>
+            </w:r>
             <w:r>
               <w:rPr>
                 <w:sz w:val="24"/>
@@ -1184,7 +1128,6 @@
               </w:rPr>
               <w:t xml:space="preserve"> </w:t>
             </w:r>
-            <w:proofErr w:type="gramStart"/>
             <w:r>
               <w:rPr>
                 <w:sz w:val="24"/>
@@ -1192,7 +1135,6 @@
               </w:rPr>
               <w:t>Optional&lt;</w:t>
             </w:r>
-            <w:proofErr w:type="gramEnd"/>
             <w:r>
               <w:rPr>
                 <w:sz w:val="24"/>
@@ -1517,7 +1459,6 @@
               </w:rPr>
               <w:t xml:space="preserve"> и выполняются при </w:t>
             </w:r>
-            <w:proofErr w:type="gramStart"/>
             <w:r>
               <w:rPr>
                 <w:sz w:val="24"/>
@@ -1538,7 +1479,6 @@
               </w:rPr>
               <w:t>equals</w:t>
             </w:r>
-            <w:proofErr w:type="gramEnd"/>
             <w:r>
               <w:rPr>
                 <w:sz w:val="24"/>
@@ -1730,7 +1670,7 @@
               <w:rPr>
                 <w:sz w:val="24"/>
               </w:rPr>
-              <w:t>если установлены несовместимые, или не выбраны необходимые комплектующие.</w:t>
+              <w:t>если не выбраны необходимые комплектующие.</w:t>
             </w:r>
           </w:p>
           <w:p>
@@ -1789,7 +1729,6 @@
               </w:rPr>
               <w:t xml:space="preserve"> </w:t>
             </w:r>
-            <w:proofErr w:type="spellStart"/>
             <w:r>
               <w:rPr>
                 <w:sz w:val="24"/>
@@ -1797,7 +1736,6 @@
               </w:rPr>
               <w:t>orderId</w:t>
             </w:r>
-            <w:proofErr w:type="spellEnd"/>
             <w:r>
               <w:rPr>
                 <w:sz w:val="24"/>
@@ -1854,7 +1792,6 @@
               </w:rPr>
               <w:t xml:space="preserve"> </w:t>
             </w:r>
-            <w:proofErr w:type="spellStart"/>
             <w:r>
               <w:rPr>
                 <w:sz w:val="24"/>
@@ -1862,7 +1799,6 @@
               </w:rPr>
               <w:t>isCorrect</w:t>
             </w:r>
-            <w:proofErr w:type="spellEnd"/>
             <w:r>
               <w:rPr>
                 <w:sz w:val="24"/>
@@ -1987,7 +1923,6 @@
               </w:rPr>
               <w:t xml:space="preserve"> </w:t>
             </w:r>
-            <w:proofErr w:type="spellStart"/>
             <w:r>
               <w:rPr>
                 <w:sz w:val="24"/>
@@ -1995,7 +1930,6 @@
               </w:rPr>
               <w:t>orderId</w:t>
             </w:r>
-            <w:proofErr w:type="spellEnd"/>
             <w:r>
               <w:rPr>
                 <w:sz w:val="24"/>
@@ -2015,7 +1949,6 @@
               </w:rPr>
               <w:t xml:space="preserve"> </w:t>
             </w:r>
-            <w:proofErr w:type="spellStart"/>
             <w:r>
               <w:rPr>
                 <w:sz w:val="24"/>
@@ -2023,7 +1956,6 @@
               </w:rPr>
               <w:t>partId</w:t>
             </w:r>
-            <w:proofErr w:type="spellEnd"/>
             <w:r>
               <w:rPr>
                 <w:sz w:val="24"/>
@@ -2078,7 +2010,6 @@
               </w:rPr>
               <w:t xml:space="preserve"> </w:t>
             </w:r>
-            <w:proofErr w:type="gramStart"/>
             <w:r>
               <w:rPr>
                 <w:sz w:val="24"/>
@@ -2086,7 +2017,6 @@
               </w:rPr>
               <w:t>Optional&lt;</w:t>
             </w:r>
-            <w:proofErr w:type="gramEnd"/>
             <w:r>
               <w:rPr>
                 <w:sz w:val="24"/>
@@ -2239,7 +2169,6 @@
               </w:rPr>
               <w:t xml:space="preserve"> </w:t>
             </w:r>
-            <w:proofErr w:type="spellStart"/>
             <w:r>
               <w:rPr>
                 <w:sz w:val="24"/>
@@ -2247,7 +2176,6 @@
               </w:rPr>
               <w:t>orderId</w:t>
             </w:r>
-            <w:proofErr w:type="spellEnd"/>
             <w:r>
               <w:rPr>
                 <w:sz w:val="24"/>
@@ -2267,7 +2195,6 @@
               </w:rPr>
               <w:t xml:space="preserve"> </w:t>
             </w:r>
-            <w:proofErr w:type="spellStart"/>
             <w:r>
               <w:rPr>
                 <w:sz w:val="24"/>
@@ -2275,7 +2202,6 @@
               </w:rPr>
               <w:t>partId</w:t>
             </w:r>
-            <w:proofErr w:type="spellEnd"/>
             <w:r>
               <w:rPr>
                 <w:sz w:val="24"/>
@@ -2330,21 +2256,12 @@
               </w:rPr>
               <w:t xml:space="preserve"> </w:t>
             </w:r>
-            <w:proofErr w:type="gramStart"/>
-            <w:r>
-              <w:rPr>
-                <w:sz w:val="24"/>
-                <w:lang w:val="en-US"/>
-              </w:rPr>
-              <w:t>Optional&lt;</w:t>
-            </w:r>
-            <w:proofErr w:type="gramEnd"/>
-            <w:r>
-              <w:rPr>
-                <w:sz w:val="24"/>
-                <w:lang w:val="en-US"/>
-              </w:rPr>
-              <w:t>Order&gt; order</w:t>
+            <w:r>
+              <w:rPr>
+                <w:sz w:val="24"/>
+                <w:lang w:val="en-US"/>
+              </w:rPr>
+              <w:t>Optional&lt;Order&gt; order</w:t>
             </w:r>
             <w:r>
               <w:rPr>
@@ -2398,7 +2315,6 @@
               <w:jc w:val="left"/>
               <w:rPr>
                 <w:sz w:val="24"/>
-                <w:lang w:val="en-US"/>
               </w:rPr>
             </w:pPr>
             <w:r>
@@ -2410,7 +2326,6 @@
             <w:r>
               <w:rPr>
                 <w:sz w:val="24"/>
-                <w:lang w:val="en-US"/>
               </w:rPr>
               <w:t xml:space="preserve"> </w:t>
             </w:r>
@@ -2423,7 +2338,6 @@
             <w:r>
               <w:rPr>
                 <w:sz w:val="24"/>
-                <w:lang w:val="en-US"/>
               </w:rPr>
               <w:t xml:space="preserve"> </w:t>
             </w:r>
@@ -2436,7 +2350,6 @@
             <w:r>
               <w:rPr>
                 <w:sz w:val="24"/>
-                <w:lang w:val="en-US"/>
               </w:rPr>
               <w:t xml:space="preserve"> </w:t>
             </w:r>
@@ -2449,7 +2362,6 @@
             <w:r>
               <w:rPr>
                 <w:sz w:val="24"/>
-                <w:lang w:val="en-US"/>
               </w:rPr>
               <w:t>.</w:t>
             </w:r>
@@ -2461,7 +2373,6 @@
               <w:jc w:val="left"/>
               <w:rPr>
                 <w:sz w:val="24"/>
-                <w:lang w:val="en-US"/>
               </w:rPr>
             </w:pPr>
             <w:r>
@@ -2475,7 +2386,6 @@
               <w:rPr>
                 <w:b/>
                 <w:sz w:val="24"/>
-                <w:lang w:val="en-US"/>
               </w:rPr>
               <w:t xml:space="preserve"> </w:t>
             </w:r>
@@ -2490,7 +2400,6 @@
               <w:rPr>
                 <w:b/>
                 <w:sz w:val="24"/>
-                <w:lang w:val="en-US"/>
               </w:rPr>
               <w:t xml:space="preserve">: </w:t>
             </w:r>
@@ -2504,11 +2413,9 @@
             <w:r>
               <w:rPr>
                 <w:sz w:val="24"/>
-                <w:lang w:val="en-US"/>
               </w:rPr>
               <w:t xml:space="preserve"> </w:t>
             </w:r>
-            <w:proofErr w:type="spellStart"/>
             <w:r>
               <w:rPr>
                 <w:sz w:val="24"/>
@@ -2516,11 +2423,9 @@
               </w:rPr>
               <w:t>orderId</w:t>
             </w:r>
-            <w:proofErr w:type="spellEnd"/>
-            <w:r>
-              <w:rPr>
-                <w:sz w:val="24"/>
-                <w:lang w:val="en-US"/>
+            <w:r>
+              <w:rPr>
+                <w:sz w:val="24"/>
               </w:rPr>
               <w:t>;</w:t>
             </w:r>
@@ -2572,21 +2477,12 @@
               </w:rPr>
               <w:t xml:space="preserve"> </w:t>
             </w:r>
-            <w:proofErr w:type="gramStart"/>
-            <w:r>
-              <w:rPr>
-                <w:sz w:val="24"/>
-                <w:lang w:val="en-US"/>
-              </w:rPr>
-              <w:t>Optional&lt;</w:t>
-            </w:r>
-            <w:proofErr w:type="gramEnd"/>
-            <w:r>
-              <w:rPr>
-                <w:sz w:val="24"/>
-                <w:lang w:val="en-US"/>
-              </w:rPr>
-              <w:t>Order&gt; order</w:t>
+            <w:r>
+              <w:rPr>
+                <w:sz w:val="24"/>
+                <w:lang w:val="en-US"/>
+              </w:rPr>
+              <w:t>Optional&lt;Order&gt; order</w:t>
             </w:r>
             <w:r>
               <w:rPr>
@@ -2603,7 +2499,6 @@
               <w:jc w:val="left"/>
               <w:rPr>
                 <w:sz w:val="24"/>
-                <w:lang w:val="en-US"/>
               </w:rPr>
             </w:pPr>
             <w:r>
@@ -2624,7 +2519,6 @@
               <w:rPr>
                 <w:b/>
                 <w:sz w:val="24"/>
-                <w:lang w:val="en-US"/>
               </w:rPr>
               <w:t xml:space="preserve"> </w:t>
             </w:r>
@@ -2646,14 +2540,12 @@
               <w:rPr>
                 <w:b/>
                 <w:sz w:val="24"/>
-                <w:lang w:val="en-US"/>
               </w:rPr>
               <w:t xml:space="preserve"> </w:t>
             </w:r>
             <w:r>
               <w:rPr>
                 <w:sz w:val="24"/>
-                <w:lang w:val="en-US"/>
               </w:rPr>
               <w:t>«</w:t>
             </w:r>
@@ -2667,7 +2559,6 @@
             <w:r>
               <w:rPr>
                 <w:sz w:val="24"/>
-                <w:lang w:val="en-US"/>
               </w:rPr>
               <w:t xml:space="preserve"> </w:t>
             </w:r>
@@ -2681,7 +2572,6 @@
             <w:r>
               <w:rPr>
                 <w:sz w:val="24"/>
-                <w:lang w:val="en-US"/>
               </w:rPr>
               <w:t xml:space="preserve"> </w:t>
             </w:r>
@@ -2695,7 +2585,6 @@
             <w:r>
               <w:rPr>
                 <w:sz w:val="24"/>
-                <w:lang w:val="en-US"/>
               </w:rPr>
               <w:t xml:space="preserve">» </w:t>
             </w:r>
@@ -2708,7 +2597,6 @@
             <w:r>
               <w:rPr>
                 <w:sz w:val="24"/>
-                <w:lang w:val="en-US"/>
               </w:rPr>
               <w:t xml:space="preserve"> «</w:t>
             </w:r>
@@ -2722,7 +2610,6 @@
             <w:r>
               <w:rPr>
                 <w:sz w:val="24"/>
-                <w:lang w:val="en-US"/>
               </w:rPr>
               <w:t xml:space="preserve"> </w:t>
             </w:r>
@@ -2736,7 +2623,6 @@
             <w:r>
               <w:rPr>
                 <w:sz w:val="24"/>
-                <w:lang w:val="en-US"/>
               </w:rPr>
               <w:t xml:space="preserve"> </w:t>
             </w:r>
@@ -2750,7 +2636,6 @@
             <w:r>
               <w:rPr>
                 <w:sz w:val="24"/>
-                <w:lang w:val="en-US"/>
               </w:rPr>
               <w:t xml:space="preserve">» </w:t>
             </w:r>
@@ -2775,7 +2660,6 @@
             <w:r>
               <w:rPr>
                 <w:sz w:val="24"/>
-                <w:lang w:val="en-US"/>
               </w:rPr>
               <w:t xml:space="preserve"> </w:t>
             </w:r>
@@ -2788,7 +2672,6 @@
             <w:r>
               <w:rPr>
                 <w:sz w:val="24"/>
-                <w:lang w:val="en-US"/>
               </w:rPr>
               <w:t xml:space="preserve"> </w:t>
             </w:r>
@@ -2801,7 +2684,6 @@
             <w:r>
               <w:rPr>
                 <w:sz w:val="24"/>
-                <w:lang w:val="en-US"/>
               </w:rPr>
               <w:t xml:space="preserve"> </w:t>
             </w:r>
@@ -2814,7 +2696,6 @@
             <w:r>
               <w:rPr>
                 <w:sz w:val="24"/>
-                <w:lang w:val="en-US"/>
               </w:rPr>
               <w:t xml:space="preserve"> </w:t>
             </w:r>
@@ -2827,7 +2708,6 @@
             <w:r>
               <w:rPr>
                 <w:sz w:val="24"/>
-                <w:lang w:val="en-US"/>
               </w:rPr>
               <w:t xml:space="preserve"> </w:t>
             </w:r>
@@ -2840,7 +2720,6 @@
             <w:r>
               <w:rPr>
                 <w:sz w:val="24"/>
-                <w:lang w:val="en-US"/>
               </w:rPr>
               <w:t xml:space="preserve">. </w:t>
             </w:r>
@@ -2968,7 +2847,6 @@
               </w:rPr>
               <w:t xml:space="preserve"> </w:t>
             </w:r>
-            <w:proofErr w:type="spellStart"/>
             <w:r>
               <w:rPr>
                 <w:sz w:val="24"/>
@@ -2976,7 +2854,6 @@
               </w:rPr>
               <w:t>orderId</w:t>
             </w:r>
-            <w:proofErr w:type="spellEnd"/>
             <w:r>
               <w:rPr>
                 <w:sz w:val="24"/>
@@ -3029,17 +2906,8 @@
                 <w:sz w:val="24"/>
                 <w:lang w:val="en-US"/>
               </w:rPr>
-              <w:t xml:space="preserve"> </w:t>
-            </w:r>
-            <w:proofErr w:type="gramStart"/>
-            <w:r>
-              <w:rPr>
-                <w:sz w:val="24"/>
-                <w:lang w:val="en-US"/>
-              </w:rPr>
-              <w:t>List&lt;</w:t>
-            </w:r>
-            <w:proofErr w:type="gramEnd"/>
+              <w:t xml:space="preserve"> List&lt;</w:t>
+            </w:r>
             <w:r>
               <w:rPr>
                 <w:sz w:val="24"/>
@@ -3101,6 +2969,15 @@
       <w:r>
         <w:t>классов</w:t>
       </w:r>
+    </w:p>
+    <w:p>
+      <w:pPr>
+        <w:pStyle w:val="a4"/>
+        <w:ind w:firstLine="0"/>
+        <w:rPr>
+          <w:lang w:val="en-US"/>
+        </w:rPr>
+      </w:pPr>
     </w:p>
     <w:p>
       <w:pPr>
@@ -3219,14 +3096,23 @@
     </w:p>
     <w:p>
       <w:pPr>
-        <w:pStyle w:val="a6"/>
-        <w:ind w:left="0" w:firstLine="0"/>
+        <w:spacing w:after="160" w:line="259" w:lineRule="auto"/>
+        <w:ind w:firstLine="0"/>
+        <w:jc w:val="left"/>
         <w:rPr>
           <w:rFonts w:cs="Times New Roman"/>
           <w:szCs w:val="28"/>
           <w:lang w:val="en-US"/>
         </w:rPr>
       </w:pPr>
+      <w:r>
+        <w:rPr>
+          <w:rFonts w:cs="Times New Roman"/>
+          <w:szCs w:val="28"/>
+          <w:lang w:val="en-US"/>
+        </w:rPr>
+        <w:br w:type="page"/>
+      </w:r>
     </w:p>
     <w:p>
       <w:pPr>
@@ -3237,37 +3123,32 @@
         </w:numPr>
         <w:ind w:left="1560" w:hanging="426"/>
         <w:jc w:val="left"/>
+      </w:pPr>
+      <w:r>
         <w:rPr>
           <w:rFonts w:cs="Times New Roman"/>
           <w:noProof/>
           <w:szCs w:val="28"/>
         </w:rPr>
-      </w:pPr>
-      <w:r>
-        <w:rPr>
-          <w:rFonts w:cs="Times New Roman"/>
-          <w:noProof/>
-          <w:szCs w:val="28"/>
-        </w:rPr>
+        <w:lastRenderedPageBreak/>
         <w:t>Диаграммы активностей</w:t>
       </w:r>
     </w:p>
     <w:p>
       <w:pPr>
         <w:pStyle w:val="a4"/>
-        <w:ind w:right="-851" w:firstLine="0"/>
+        <w:ind w:left="-1134" w:right="-851" w:firstLine="0"/>
+        <w:jc w:val="center"/>
+        <w:rPr>
+          <w:lang w:val="en-US"/>
+        </w:rPr>
       </w:pPr>
       <w:r>
-        <w:rPr>
-          <w:noProof/>
-          <w:lang w:eastAsia="ru-RU"/>
-        </w:rPr>
-        <w:lastRenderedPageBreak/>
         <w:drawing>
-          <wp:inline distT="0" distB="0" distL="0" distR="0" wp14:anchorId="070EA11D" wp14:editId="574785B7">
-            <wp:extent cx="6120130" cy="3830955"/>
+          <wp:inline distT="0" distB="0" distL="0" distR="0" wp14:anchorId="7C1CB4A7" wp14:editId="551E5FCC">
+            <wp:extent cx="4349527" cy="3780000"/>
             <wp:effectExtent l="0" t="0" r="0" b="0"/>
-            <wp:docPr id="6" name="Рисунок 6"/>
+            <wp:docPr id="3" name="Рисунок 3"/>
             <wp:cNvGraphicFramePr>
               <a:graphicFrameLocks xmlns:a="http://schemas.openxmlformats.org/drawingml/2006/main" noChangeAspect="1"/>
             </wp:cNvGraphicFramePr>
@@ -3287,7 +3168,7 @@
                   <pic:spPr>
                     <a:xfrm>
                       <a:off x="0" y="0"/>
-                      <a:ext cx="6120130" cy="3830955"/>
+                      <a:ext cx="4349527" cy="3780000"/>
                     </a:xfrm>
                     <a:prstGeom prst="rect">
                       <a:avLst/>
@@ -3299,148 +3180,117 @@
           </wp:inline>
         </w:drawing>
       </w:r>
+      <w:r>
+        <w:rPr>
+          <w:lang w:val="en-US"/>
+        </w:rPr>
+        <w:t xml:space="preserve"> </w:t>
+      </w:r>
     </w:p>
     <w:p>
       <w:pPr>
-        <w:pStyle w:val="a4"/>
-        <w:ind w:right="-851" w:firstLine="0"/>
+        <w:pStyle w:val="a6"/>
+        <w:ind w:left="0" w:firstLine="0"/>
         <w:jc w:val="center"/>
+        <w:rPr>
+          <w:rFonts w:cs="Times New Roman"/>
+          <w:szCs w:val="28"/>
+        </w:rPr>
       </w:pPr>
       <w:r>
+        <w:rPr>
+          <w:rFonts w:cs="Times New Roman"/>
+          <w:szCs w:val="28"/>
+        </w:rPr>
         <w:t>Схема</w:t>
       </w:r>
       <w:r>
         <w:rPr>
-          <w:lang w:val="en-US"/>
+          <w:rFonts w:cs="Times New Roman"/>
+          <w:szCs w:val="28"/>
         </w:rPr>
         <w:t xml:space="preserve"> </w:t>
       </w:r>
       <w:r>
         <w:rPr>
-          <w:lang w:val="en-US"/>
+          <w:rFonts w:cs="Times New Roman"/>
+          <w:szCs w:val="28"/>
         </w:rPr>
         <w:t>3</w:t>
       </w:r>
       <w:r>
         <w:rPr>
-          <w:lang w:val="en-US"/>
+          <w:rFonts w:cs="Times New Roman"/>
+          <w:szCs w:val="28"/>
         </w:rPr>
         <w:t xml:space="preserve">. </w:t>
       </w:r>
       <w:r>
-        <w:t>Диаграмма</w:t>
+        <w:rPr>
+          <w:rFonts w:cs="Times New Roman"/>
+          <w:szCs w:val="28"/>
+        </w:rPr>
+        <w:t>Диаграмм</w:t>
       </w:r>
       <w:r>
         <w:rPr>
-          <w:lang w:val="en-US"/>
+          <w:rFonts w:cs="Times New Roman"/>
+          <w:szCs w:val="28"/>
+        </w:rPr>
+        <w:t>ы</w:t>
+      </w:r>
+      <w:r>
+        <w:rPr>
+          <w:rFonts w:cs="Times New Roman"/>
+          <w:szCs w:val="28"/>
         </w:rPr>
         <w:t xml:space="preserve"> </w:t>
       </w:r>
       <w:r>
-        <w:t>классов</w:t>
+        <w:rPr>
+          <w:rFonts w:cs="Times New Roman"/>
+          <w:szCs w:val="28"/>
+        </w:rPr>
+        <w:t>активностей методов «</w:t>
+      </w:r>
+      <w:r>
+        <w:rPr>
+          <w:rFonts w:cs="Times New Roman"/>
+          <w:szCs w:val="28"/>
+          <w:lang w:val="en-US"/>
+        </w:rPr>
+        <w:t>buildPc</w:t>
+      </w:r>
+      <w:r>
+        <w:rPr>
+          <w:rFonts w:cs="Times New Roman"/>
+          <w:szCs w:val="28"/>
+        </w:rPr>
+        <w:t>» и «</w:t>
+      </w:r>
+      <w:r>
+        <w:rPr>
+          <w:rFonts w:cs="Times New Roman"/>
+          <w:szCs w:val="28"/>
+          <w:lang w:val="en-US"/>
+        </w:rPr>
+        <w:t>findBuild</w:t>
+      </w:r>
+      <w:r>
+        <w:rPr>
+          <w:rFonts w:cs="Times New Roman"/>
+          <w:szCs w:val="28"/>
+        </w:rPr>
+        <w:t>»</w:t>
       </w:r>
     </w:p>
     <w:p>
       <w:pPr>
-        <w:pStyle w:val="a4"/>
-        <w:ind w:right="-851" w:firstLine="0"/>
-      </w:pPr>
-      <w:r>
-        <w:rPr>
-          <w:noProof/>
-          <w:lang w:eastAsia="ru-RU"/>
-        </w:rPr>
-        <w:drawing>
-          <wp:inline distT="0" distB="0" distL="0" distR="0" wp14:anchorId="6DE18F73" wp14:editId="0149240B">
-            <wp:extent cx="6120130" cy="3830955"/>
-            <wp:effectExtent l="0" t="0" r="0" b="0"/>
-            <wp:docPr id="7" name="Рисунок 7"/>
-            <wp:cNvGraphicFramePr>
-              <a:graphicFrameLocks xmlns:a="http://schemas.openxmlformats.org/drawingml/2006/main" noChangeAspect="1"/>
-            </wp:cNvGraphicFramePr>
-            <a:graphic xmlns:a="http://schemas.openxmlformats.org/drawingml/2006/main">
-              <a:graphicData uri="http://schemas.openxmlformats.org/drawingml/2006/picture">
-                <pic:pic xmlns:pic="http://schemas.openxmlformats.org/drawingml/2006/picture">
-                  <pic:nvPicPr>
-                    <pic:cNvPr id="1" name=""/>
-                    <pic:cNvPicPr/>
-                  </pic:nvPicPr>
-                  <pic:blipFill>
-                    <a:blip r:embed="rId9"/>
-                    <a:stretch>
-                      <a:fillRect/>
-                    </a:stretch>
-                  </pic:blipFill>
-                  <pic:spPr>
-                    <a:xfrm>
-                      <a:off x="0" y="0"/>
-                      <a:ext cx="6120130" cy="3830955"/>
-                    </a:xfrm>
-                    <a:prstGeom prst="rect">
-                      <a:avLst/>
-                    </a:prstGeom>
-                  </pic:spPr>
-                </pic:pic>
-              </a:graphicData>
-            </a:graphic>
-          </wp:inline>
-        </w:drawing>
-      </w:r>
-    </w:p>
-    <w:p>
-      <w:pPr>
-        <w:pStyle w:val="a4"/>
-        <w:ind w:right="-851" w:firstLine="0"/>
+        <w:pStyle w:val="a6"/>
+        <w:ind w:left="0" w:firstLine="0"/>
         <w:jc w:val="center"/>
-      </w:pPr>
-      <w:r>
-        <w:t>Схема</w:t>
-      </w:r>
-      <w:r>
-        <w:rPr>
-          <w:lang w:val="en-US"/>
-        </w:rPr>
-        <w:t xml:space="preserve"> </w:t>
-      </w:r>
-      <w:r>
-        <w:rPr>
-          <w:lang w:val="en-US"/>
-        </w:rPr>
-        <w:t>4</w:t>
-      </w:r>
-      <w:r>
-        <w:rPr>
-          <w:lang w:val="en-US"/>
-        </w:rPr>
-        <w:t xml:space="preserve">. </w:t>
-      </w:r>
-      <w:r>
-        <w:t>Диаграмма</w:t>
-      </w:r>
-      <w:r>
-        <w:rPr>
-          <w:lang w:val="en-US"/>
-        </w:rPr>
-        <w:t xml:space="preserve"> </w:t>
-      </w:r>
-      <w:r>
-        <w:t>классов</w:t>
-      </w:r>
-    </w:p>
-    <w:p>
-      <w:pPr>
-        <w:pStyle w:val="a4"/>
-        <w:ind w:right="-851" w:firstLine="0"/>
-        <w:jc w:val="center"/>
-      </w:pPr>
-    </w:p>
-    <w:p>
-      <w:pPr>
-        <w:ind w:firstLine="0"/>
-        <w:jc w:val="left"/>
         <w:rPr>
           <w:rFonts w:cs="Times New Roman"/>
-          <w:noProof/>
           <w:szCs w:val="28"/>
         </w:rPr>
       </w:pPr>
@@ -3465,7 +3315,6 @@
           <w:rFonts w:cs="Times New Roman"/>
           <w:szCs w:val="28"/>
         </w:rPr>
-        <w:lastRenderedPageBreak/>
         <w:t>Диаграмма компонентов</w:t>
       </w:r>
     </w:p>
@@ -3551,18 +3400,22 @@
           <w:szCs w:val="28"/>
         </w:rPr>
         <w:tab/>
-        <w:t>Схема 5. Диаграмма компонентов</w:t>
+        <w:t xml:space="preserve">Схема </w:t>
       </w:r>
-    </w:p>
-    <w:p>
-      <w:pPr>
-        <w:ind w:firstLine="0"/>
+      <w:r>
         <w:rPr>
           <w:rFonts w:cs="Times New Roman"/>
-          <w:noProof/>
           <w:szCs w:val="28"/>
         </w:rPr>
-      </w:pPr>
+        <w:t>4</w:t>
+      </w:r>
+      <w:r>
+        <w:rPr>
+          <w:rFonts w:cs="Times New Roman"/>
+          <w:szCs w:val="28"/>
+        </w:rPr>
+        <w:t>. Диаграмма компонентов</w:t>
+      </w:r>
     </w:p>
     <w:p>
       <w:pPr>
@@ -3583,8 +3436,19 @@
           <w:noProof/>
           <w:szCs w:val="28"/>
         </w:rPr>
+        <w:lastRenderedPageBreak/>
         <w:t>Сценарии тестирования и результаты тестов</w:t>
       </w:r>
+    </w:p>
+    <w:p>
+      <w:pPr>
+        <w:ind w:firstLine="0"/>
+        <w:rPr>
+          <w:rFonts w:cs="Times New Roman"/>
+          <w:noProof/>
+          <w:szCs w:val="28"/>
+        </w:rPr>
+      </w:pPr>
     </w:p>
     <w:p>
       <w:pPr>
@@ -3808,7 +3672,6 @@
                 <w:lang w:eastAsia="ru-RU"/>
               </w:rPr>
             </w:pPr>
-            <w:proofErr w:type="spellStart"/>
             <w:r>
               <w:rPr>
                 <w:rFonts w:eastAsia="Times New Roman" w:cs="Times New Roman"/>
@@ -3819,7 +3682,6 @@
               </w:rPr>
               <w:t>countBuildPricePos</w:t>
             </w:r>
-            <w:proofErr w:type="spellEnd"/>
           </w:p>
         </w:tc>
         <w:tc>
@@ -3882,7 +3744,6 @@
                 <w:lang w:eastAsia="ru-RU"/>
               </w:rPr>
             </w:pPr>
-            <w:proofErr w:type="spellStart"/>
             <w:r>
               <w:rPr>
                 <w:rFonts w:eastAsia="Times New Roman" w:cs="Times New Roman"/>
@@ -3903,7 +3764,6 @@
               </w:rPr>
               <w:t>countBuildPrice</w:t>
             </w:r>
-            <w:proofErr w:type="spellEnd"/>
           </w:p>
         </w:tc>
         <w:tc>
@@ -3930,50 +3790,26 @@
                 <w:lang w:val="en-US" w:eastAsia="ru-RU"/>
               </w:rPr>
             </w:pPr>
-            <w:proofErr w:type="spellStart"/>
-            <w:r>
-              <w:rPr>
-                <w:rFonts w:eastAsia="Times New Roman" w:cs="Times New Roman"/>
-                <w:color w:val="000000"/>
-                <w:sz w:val="24"/>
-                <w:szCs w:val="24"/>
-                <w:lang w:val="en-US" w:eastAsia="ru-RU"/>
-              </w:rPr>
-              <w:t>Assertions.assertEquals</w:t>
-            </w:r>
-            <w:proofErr w:type="spellEnd"/>
-            <w:r>
-              <w:rPr>
-                <w:rFonts w:eastAsia="Times New Roman" w:cs="Times New Roman"/>
-                <w:color w:val="000000"/>
-                <w:sz w:val="24"/>
-                <w:szCs w:val="24"/>
-                <w:lang w:val="en-US" w:eastAsia="ru-RU"/>
-              </w:rPr>
-              <w:t>(</w:t>
-            </w:r>
-            <w:proofErr w:type="spellStart"/>
-            <w:r>
-              <w:rPr>
-                <w:rFonts w:eastAsia="Times New Roman" w:cs="Times New Roman"/>
-                <w:color w:val="000000"/>
-                <w:sz w:val="24"/>
-                <w:szCs w:val="24"/>
-                <w:lang w:val="en-US" w:eastAsia="ru-RU"/>
-              </w:rPr>
-              <w:t>expectedP</w:t>
-            </w:r>
-            <w:r>
-              <w:rPr>
-                <w:rFonts w:eastAsia="Times New Roman" w:cs="Times New Roman"/>
-                <w:color w:val="000000"/>
-                <w:sz w:val="24"/>
-                <w:szCs w:val="24"/>
-                <w:lang w:val="en-US" w:eastAsia="ru-RU"/>
-              </w:rPr>
-              <w:t>rice</w:t>
-            </w:r>
-            <w:proofErr w:type="spellEnd"/>
+            <w:r>
+              <w:rPr>
+                <w:rFonts w:eastAsia="Times New Roman" w:cs="Times New Roman"/>
+                <w:color w:val="000000"/>
+                <w:sz w:val="24"/>
+                <w:szCs w:val="24"/>
+                <w:lang w:val="en-US" w:eastAsia="ru-RU"/>
+              </w:rPr>
+              <w:t>Assertions.assertEquals(</w:t>
+            </w:r>
+            <w:r>
+              <w:rPr>
+                <w:rFonts w:eastAsia="Times New Roman" w:cs="Times New Roman"/>
+                <w:color w:val="000000"/>
+                <w:sz w:val="24"/>
+                <w:szCs w:val="24"/>
+                <w:lang w:val="en-US" w:eastAsia="ru-RU"/>
+              </w:rPr>
+              <w:t>expectedPrice</w:t>
+            </w:r>
             <w:r>
               <w:rPr>
                 <w:rFonts w:eastAsia="Times New Roman" w:cs="Times New Roman"/>
@@ -3984,37 +3820,15 @@
               </w:rPr>
               <w:t xml:space="preserve">, </w:t>
             </w:r>
-            <w:proofErr w:type="spellStart"/>
-            <w:r>
-              <w:rPr>
-                <w:rFonts w:eastAsia="Times New Roman" w:cs="Times New Roman"/>
-                <w:color w:val="000000"/>
-                <w:sz w:val="24"/>
-                <w:szCs w:val="24"/>
-                <w:lang w:val="en-US" w:eastAsia="ru-RU"/>
-              </w:rPr>
-              <w:t>actual</w:t>
-            </w:r>
-            <w:r>
-              <w:rPr>
-                <w:rFonts w:eastAsia="Times New Roman" w:cs="Times New Roman"/>
-                <w:color w:val="000000"/>
-                <w:sz w:val="24"/>
-                <w:szCs w:val="24"/>
-                <w:lang w:val="en-US" w:eastAsia="ru-RU"/>
-              </w:rPr>
-              <w:t>Price</w:t>
-            </w:r>
-            <w:proofErr w:type="spellEnd"/>
-            <w:r>
-              <w:rPr>
-                <w:rFonts w:eastAsia="Times New Roman" w:cs="Times New Roman"/>
-                <w:color w:val="000000"/>
-                <w:sz w:val="24"/>
-                <w:szCs w:val="24"/>
-                <w:lang w:val="en-US" w:eastAsia="ru-RU"/>
-              </w:rPr>
-              <w:t>)</w:t>
+            <w:r>
+              <w:rPr>
+                <w:rFonts w:eastAsia="Times New Roman" w:cs="Times New Roman"/>
+                <w:color w:val="000000"/>
+                <w:sz w:val="24"/>
+                <w:szCs w:val="24"/>
+                <w:lang w:val="en-US" w:eastAsia="ru-RU"/>
+              </w:rPr>
+              <w:t>actualPrice)</w:t>
             </w:r>
           </w:p>
         </w:tc>
@@ -4046,7 +3860,6 @@
                 <w:lang w:val="en-US" w:eastAsia="ru-RU"/>
               </w:rPr>
             </w:pPr>
-            <w:proofErr w:type="spellStart"/>
             <w:r>
               <w:rPr>
                 <w:rFonts w:eastAsia="Times New Roman" w:cs="Times New Roman"/>
@@ -4057,7 +3870,6 @@
               </w:rPr>
               <w:t>countBuildPriceNeg</w:t>
             </w:r>
-            <w:proofErr w:type="spellEnd"/>
           </w:p>
         </w:tc>
         <w:tc>
@@ -4118,7 +3930,6 @@
                 <w:lang w:val="en-US" w:eastAsia="ru-RU"/>
               </w:rPr>
             </w:pPr>
-            <w:proofErr w:type="spellStart"/>
             <w:r>
               <w:rPr>
                 <w:rFonts w:eastAsia="Times New Roman" w:cs="Times New Roman"/>
@@ -4127,9 +3938,8 @@
                 <w:szCs w:val="24"/>
                 <w:lang w:eastAsia="ru-RU"/>
               </w:rPr>
-              <w:t>DataProvider</w:t>
-            </w:r>
-            <w:proofErr w:type="spellEnd"/>
+              <w:t>DataProvider.</w:t>
+            </w:r>
             <w:r>
               <w:rPr>
                 <w:rFonts w:eastAsia="Times New Roman" w:cs="Times New Roman"/>
@@ -4138,30 +3948,8 @@
                 <w:szCs w:val="24"/>
                 <w:lang w:eastAsia="ru-RU"/>
               </w:rPr>
-              <w:t>.</w:t>
-            </w:r>
-            <w:r>
-              <w:rPr>
-                <w:rFonts w:eastAsia="Times New Roman" w:cs="Times New Roman"/>
-                <w:color w:val="000000"/>
-                <w:sz w:val="24"/>
-                <w:szCs w:val="24"/>
-                <w:lang w:eastAsia="ru-RU"/>
-              </w:rPr>
-              <w:t xml:space="preserve"> </w:t>
-            </w:r>
-            <w:proofErr w:type="spellStart"/>
-            <w:r>
-              <w:rPr>
-                <w:rFonts w:eastAsia="Times New Roman" w:cs="Times New Roman"/>
-                <w:color w:val="000000"/>
-                <w:sz w:val="24"/>
-                <w:szCs w:val="24"/>
-                <w:lang w:eastAsia="ru-RU"/>
-              </w:rPr>
-              <w:t>countBuildPrice</w:t>
-            </w:r>
-            <w:proofErr w:type="spellEnd"/>
+              <w:t xml:space="preserve"> countBuildPrice</w:t>
+            </w:r>
           </w:p>
         </w:tc>
         <w:tc>
@@ -4187,29 +3975,16 @@
                 <w:lang w:val="en-US" w:eastAsia="ru-RU"/>
               </w:rPr>
             </w:pPr>
-            <w:proofErr w:type="spellStart"/>
-            <w:r>
-              <w:rPr>
-                <w:rFonts w:eastAsia="Times New Roman" w:cs="Times New Roman"/>
-                <w:color w:val="000000"/>
-                <w:sz w:val="24"/>
-                <w:szCs w:val="24"/>
-                <w:lang w:val="en-US" w:eastAsia="ru-RU"/>
-              </w:rPr>
-              <w:t>Assertions.assertEquals</w:t>
-            </w:r>
-            <w:proofErr w:type="spellEnd"/>
-            <w:r>
-              <w:rPr>
-                <w:rFonts w:eastAsia="Times New Roman" w:cs="Times New Roman"/>
-                <w:color w:val="000000"/>
-                <w:sz w:val="24"/>
-                <w:szCs w:val="24"/>
-                <w:lang w:val="en-US" w:eastAsia="ru-RU"/>
-              </w:rPr>
-              <w:t>(</w:t>
-            </w:r>
-            <w:proofErr w:type="spellStart"/>
+            <w:r>
+              <w:rPr>
+                <w:rFonts w:eastAsia="Times New Roman" w:cs="Times New Roman"/>
+                <w:color w:val="000000"/>
+                <w:sz w:val="24"/>
+                <w:szCs w:val="24"/>
+                <w:lang w:val="en-US" w:eastAsia="ru-RU"/>
+              </w:rPr>
+              <w:t>Assertions.assertEquals(</w:t>
+            </w:r>
             <w:r>
               <w:rPr>
                 <w:rFonts w:eastAsia="Times New Roman" w:cs="Times New Roman"/>
@@ -4220,7 +3995,6 @@
               </w:rPr>
               <w:t>expectedPrice</w:t>
             </w:r>
-            <w:proofErr w:type="spellEnd"/>
             <w:r>
               <w:rPr>
                 <w:rFonts w:eastAsia="Times New Roman" w:cs="Times New Roman"/>
@@ -4231,27 +4005,15 @@
               </w:rPr>
               <w:t xml:space="preserve">, </w:t>
             </w:r>
-            <w:proofErr w:type="spellStart"/>
-            <w:r>
-              <w:rPr>
-                <w:rFonts w:eastAsia="Times New Roman" w:cs="Times New Roman"/>
-                <w:color w:val="000000"/>
-                <w:sz w:val="24"/>
-                <w:szCs w:val="24"/>
-                <w:lang w:val="en-US" w:eastAsia="ru-RU"/>
-              </w:rPr>
-              <w:t>actualPrice</w:t>
-            </w:r>
-            <w:proofErr w:type="spellEnd"/>
-            <w:r>
-              <w:rPr>
-                <w:rFonts w:eastAsia="Times New Roman" w:cs="Times New Roman"/>
-                <w:color w:val="000000"/>
-                <w:sz w:val="24"/>
-                <w:szCs w:val="24"/>
-                <w:lang w:val="en-US" w:eastAsia="ru-RU"/>
-              </w:rPr>
-              <w:t>)</w:t>
+            <w:r>
+              <w:rPr>
+                <w:rFonts w:eastAsia="Times New Roman" w:cs="Times New Roman"/>
+                <w:color w:val="000000"/>
+                <w:sz w:val="24"/>
+                <w:szCs w:val="24"/>
+                <w:lang w:val="en-US" w:eastAsia="ru-RU"/>
+              </w:rPr>
+              <w:t>actualPrice)</w:t>
             </w:r>
           </w:p>
         </w:tc>
@@ -4280,7 +4042,6 @@
                 <w:szCs w:val="24"/>
               </w:rPr>
             </w:pPr>
-            <w:proofErr w:type="spellStart"/>
             <w:r>
               <w:rPr>
                 <w:sz w:val="24"/>
@@ -4288,7 +4049,6 @@
               </w:rPr>
               <w:t>buildPcPos</w:t>
             </w:r>
-            <w:proofErr w:type="spellEnd"/>
           </w:p>
         </w:tc>
         <w:tc>
@@ -4349,7 +4109,6 @@
                 <w:lang w:val="en-US" w:eastAsia="ru-RU"/>
               </w:rPr>
             </w:pPr>
-            <w:proofErr w:type="spellStart"/>
             <w:r>
               <w:rPr>
                 <w:rFonts w:eastAsia="Times New Roman" w:cs="Times New Roman"/>
@@ -4370,7 +4129,6 @@
               </w:rPr>
               <w:t>buildPc</w:t>
             </w:r>
-            <w:proofErr w:type="spellEnd"/>
           </w:p>
         </w:tc>
         <w:tc>
@@ -4396,50 +4154,26 @@
                 <w:lang w:val="en-US" w:eastAsia="ru-RU"/>
               </w:rPr>
             </w:pPr>
-            <w:proofErr w:type="spellStart"/>
-            <w:r>
-              <w:rPr>
-                <w:rFonts w:eastAsia="Times New Roman" w:cs="Times New Roman"/>
-                <w:color w:val="000000"/>
-                <w:sz w:val="24"/>
-                <w:szCs w:val="24"/>
-                <w:lang w:val="en-US" w:eastAsia="ru-RU"/>
-              </w:rPr>
-              <w:t>Assertions.assertEquals</w:t>
-            </w:r>
-            <w:proofErr w:type="spellEnd"/>
-            <w:r>
-              <w:rPr>
-                <w:rFonts w:eastAsia="Times New Roman" w:cs="Times New Roman"/>
-                <w:color w:val="000000"/>
-                <w:sz w:val="24"/>
-                <w:szCs w:val="24"/>
-                <w:lang w:val="en-US" w:eastAsia="ru-RU"/>
-              </w:rPr>
-              <w:t>(</w:t>
-            </w:r>
-            <w:proofErr w:type="spellStart"/>
-            <w:r>
-              <w:rPr>
-                <w:rFonts w:eastAsia="Times New Roman" w:cs="Times New Roman"/>
-                <w:color w:val="000000"/>
-                <w:sz w:val="24"/>
-                <w:szCs w:val="24"/>
-                <w:lang w:val="en-US" w:eastAsia="ru-RU"/>
-              </w:rPr>
-              <w:t>expected</w:t>
-            </w:r>
-            <w:r>
-              <w:rPr>
-                <w:rFonts w:eastAsia="Times New Roman" w:cs="Times New Roman"/>
-                <w:color w:val="000000"/>
-                <w:sz w:val="24"/>
-                <w:szCs w:val="24"/>
-                <w:lang w:val="en-US" w:eastAsia="ru-RU"/>
-              </w:rPr>
-              <w:t>Order</w:t>
-            </w:r>
-            <w:proofErr w:type="spellEnd"/>
+            <w:r>
+              <w:rPr>
+                <w:rFonts w:eastAsia="Times New Roman" w:cs="Times New Roman"/>
+                <w:color w:val="000000"/>
+                <w:sz w:val="24"/>
+                <w:szCs w:val="24"/>
+                <w:lang w:val="en-US" w:eastAsia="ru-RU"/>
+              </w:rPr>
+              <w:t>Assertions.assertEquals(</w:t>
+            </w:r>
+            <w:r>
+              <w:rPr>
+                <w:rFonts w:eastAsia="Times New Roman" w:cs="Times New Roman"/>
+                <w:color w:val="000000"/>
+                <w:sz w:val="24"/>
+                <w:szCs w:val="24"/>
+                <w:lang w:val="en-US" w:eastAsia="ru-RU"/>
+              </w:rPr>
+              <w:t>expectedOrder</w:t>
+            </w:r>
             <w:r>
               <w:rPr>
                 <w:rFonts w:eastAsia="Times New Roman" w:cs="Times New Roman"/>
@@ -4450,37 +4184,15 @@
               </w:rPr>
               <w:t xml:space="preserve">, </w:t>
             </w:r>
-            <w:proofErr w:type="spellStart"/>
-            <w:r>
-              <w:rPr>
-                <w:rFonts w:eastAsia="Times New Roman" w:cs="Times New Roman"/>
-                <w:color w:val="000000"/>
-                <w:sz w:val="24"/>
-                <w:szCs w:val="24"/>
-                <w:lang w:val="en-US" w:eastAsia="ru-RU"/>
-              </w:rPr>
-              <w:t>actual</w:t>
-            </w:r>
-            <w:r>
-              <w:rPr>
-                <w:rFonts w:eastAsia="Times New Roman" w:cs="Times New Roman"/>
-                <w:color w:val="000000"/>
-                <w:sz w:val="24"/>
-                <w:szCs w:val="24"/>
-                <w:lang w:val="en-US" w:eastAsia="ru-RU"/>
-              </w:rPr>
-              <w:t>Order</w:t>
-            </w:r>
-            <w:proofErr w:type="spellEnd"/>
-            <w:r>
-              <w:rPr>
-                <w:rFonts w:eastAsia="Times New Roman" w:cs="Times New Roman"/>
-                <w:color w:val="000000"/>
-                <w:sz w:val="24"/>
-                <w:szCs w:val="24"/>
-                <w:lang w:val="en-US" w:eastAsia="ru-RU"/>
-              </w:rPr>
-              <w:t>)</w:t>
+            <w:r>
+              <w:rPr>
+                <w:rFonts w:eastAsia="Times New Roman" w:cs="Times New Roman"/>
+                <w:color w:val="000000"/>
+                <w:sz w:val="24"/>
+                <w:szCs w:val="24"/>
+                <w:lang w:val="en-US" w:eastAsia="ru-RU"/>
+              </w:rPr>
+              <w:t>actualOrder)</w:t>
             </w:r>
           </w:p>
         </w:tc>
@@ -4512,7 +4224,6 @@
                 <w:lang w:val="en-US" w:eastAsia="ru-RU"/>
               </w:rPr>
             </w:pPr>
-            <w:proofErr w:type="spellStart"/>
             <w:r>
               <w:rPr>
                 <w:rFonts w:eastAsia="Times New Roman" w:cs="Times New Roman"/>
@@ -4523,7 +4234,6 @@
               </w:rPr>
               <w:t>buildPcNeg</w:t>
             </w:r>
-            <w:proofErr w:type="spellEnd"/>
           </w:p>
         </w:tc>
         <w:tc>
@@ -4584,7 +4294,6 @@
                 <w:lang w:val="en-US" w:eastAsia="ru-RU"/>
               </w:rPr>
             </w:pPr>
-            <w:proofErr w:type="spellStart"/>
             <w:r>
               <w:rPr>
                 <w:rFonts w:eastAsia="Times New Roman" w:cs="Times New Roman"/>
@@ -4605,7 +4314,6 @@
               </w:rPr>
               <w:t>buildPc</w:t>
             </w:r>
-            <w:proofErr w:type="spellEnd"/>
           </w:p>
         </w:tc>
         <w:tc>
@@ -4631,7 +4339,6 @@
                 <w:lang w:val="en-US" w:eastAsia="ru-RU"/>
               </w:rPr>
             </w:pPr>
-            <w:proofErr w:type="spellStart"/>
             <w:r>
               <w:rPr>
                 <w:rFonts w:eastAsia="Times New Roman" w:cs="Times New Roman"/>
@@ -4652,7 +4359,6 @@
               </w:rPr>
               <w:t>assertNotEquals</w:t>
             </w:r>
-            <w:proofErr w:type="spellEnd"/>
             <w:r>
               <w:rPr>
                 <w:rFonts w:eastAsia="Times New Roman" w:cs="Times New Roman"/>
@@ -4663,7 +4369,6 @@
               </w:rPr>
               <w:t>(</w:t>
             </w:r>
-            <w:proofErr w:type="spellStart"/>
             <w:r>
               <w:rPr>
                 <w:rFonts w:eastAsia="Times New Roman" w:cs="Times New Roman"/>
@@ -4674,7 +4379,6 @@
               </w:rPr>
               <w:t>expectedOrder</w:t>
             </w:r>
-            <w:proofErr w:type="spellEnd"/>
             <w:r>
               <w:rPr>
                 <w:rFonts w:eastAsia="Times New Roman" w:cs="Times New Roman"/>
@@ -4685,27 +4389,15 @@
               </w:rPr>
               <w:t xml:space="preserve">, </w:t>
             </w:r>
-            <w:proofErr w:type="spellStart"/>
-            <w:r>
-              <w:rPr>
-                <w:rFonts w:eastAsia="Times New Roman" w:cs="Times New Roman"/>
-                <w:color w:val="000000"/>
-                <w:sz w:val="24"/>
-                <w:szCs w:val="24"/>
-                <w:lang w:val="en-US" w:eastAsia="ru-RU"/>
-              </w:rPr>
-              <w:t>actualOrder</w:t>
-            </w:r>
-            <w:proofErr w:type="spellEnd"/>
-            <w:r>
-              <w:rPr>
-                <w:rFonts w:eastAsia="Times New Roman" w:cs="Times New Roman"/>
-                <w:color w:val="000000"/>
-                <w:sz w:val="24"/>
-                <w:szCs w:val="24"/>
-                <w:lang w:val="en-US" w:eastAsia="ru-RU"/>
-              </w:rPr>
-              <w:t>)</w:t>
+            <w:r>
+              <w:rPr>
+                <w:rFonts w:eastAsia="Times New Roman" w:cs="Times New Roman"/>
+                <w:color w:val="000000"/>
+                <w:sz w:val="24"/>
+                <w:szCs w:val="24"/>
+                <w:lang w:val="en-US" w:eastAsia="ru-RU"/>
+              </w:rPr>
+              <w:t>actualOrder)</w:t>
             </w:r>
           </w:p>
         </w:tc>
@@ -4737,7 +4429,6 @@
                 <w:lang w:val="en-US" w:eastAsia="ru-RU"/>
               </w:rPr>
             </w:pPr>
-            <w:proofErr w:type="spellStart"/>
             <w:r>
               <w:rPr>
                 <w:rFonts w:eastAsia="Times New Roman" w:cs="Times New Roman"/>
@@ -4748,7 +4439,6 @@
               </w:rPr>
               <w:t>addPartPos</w:t>
             </w:r>
-            <w:proofErr w:type="spellEnd"/>
           </w:p>
         </w:tc>
         <w:tc>
@@ -4809,7 +4499,6 @@
                 <w:lang w:val="en-US" w:eastAsia="ru-RU"/>
               </w:rPr>
             </w:pPr>
-            <w:proofErr w:type="spellStart"/>
             <w:r>
               <w:rPr>
                 <w:rFonts w:eastAsia="Times New Roman" w:cs="Times New Roman"/>
@@ -4830,7 +4519,6 @@
               </w:rPr>
               <w:t>addPart</w:t>
             </w:r>
-            <w:proofErr w:type="spellEnd"/>
           </w:p>
         </w:tc>
         <w:tc>
@@ -4856,29 +4544,16 @@
                 <w:lang w:val="en-US" w:eastAsia="ru-RU"/>
               </w:rPr>
             </w:pPr>
-            <w:proofErr w:type="spellStart"/>
-            <w:r>
-              <w:rPr>
-                <w:rFonts w:eastAsia="Times New Roman" w:cs="Times New Roman"/>
-                <w:color w:val="000000"/>
-                <w:sz w:val="24"/>
-                <w:szCs w:val="24"/>
-                <w:lang w:val="en-US" w:eastAsia="ru-RU"/>
-              </w:rPr>
-              <w:t>Assertions.assertEquals</w:t>
-            </w:r>
-            <w:proofErr w:type="spellEnd"/>
-            <w:r>
-              <w:rPr>
-                <w:rFonts w:eastAsia="Times New Roman" w:cs="Times New Roman"/>
-                <w:color w:val="000000"/>
-                <w:sz w:val="24"/>
-                <w:szCs w:val="24"/>
-                <w:lang w:val="en-US" w:eastAsia="ru-RU"/>
-              </w:rPr>
-              <w:t>(</w:t>
-            </w:r>
-            <w:proofErr w:type="spellStart"/>
+            <w:r>
+              <w:rPr>
+                <w:rFonts w:eastAsia="Times New Roman" w:cs="Times New Roman"/>
+                <w:color w:val="000000"/>
+                <w:sz w:val="24"/>
+                <w:szCs w:val="24"/>
+                <w:lang w:val="en-US" w:eastAsia="ru-RU"/>
+              </w:rPr>
+              <w:t>Assertions.assertEquals(</w:t>
+            </w:r>
             <w:r>
               <w:rPr>
                 <w:rFonts w:eastAsia="Times New Roman" w:cs="Times New Roman"/>
@@ -4889,7 +4564,6 @@
               </w:rPr>
               <w:t>expectedOrder</w:t>
             </w:r>
-            <w:proofErr w:type="spellEnd"/>
             <w:r>
               <w:rPr>
                 <w:rFonts w:eastAsia="Times New Roman" w:cs="Times New Roman"/>
@@ -4900,27 +4574,15 @@
               </w:rPr>
               <w:t xml:space="preserve">, </w:t>
             </w:r>
-            <w:proofErr w:type="spellStart"/>
-            <w:r>
-              <w:rPr>
-                <w:rFonts w:eastAsia="Times New Roman" w:cs="Times New Roman"/>
-                <w:color w:val="000000"/>
-                <w:sz w:val="24"/>
-                <w:szCs w:val="24"/>
-                <w:lang w:val="en-US" w:eastAsia="ru-RU"/>
-              </w:rPr>
-              <w:t>actualOrder</w:t>
-            </w:r>
-            <w:proofErr w:type="spellEnd"/>
-            <w:r>
-              <w:rPr>
-                <w:rFonts w:eastAsia="Times New Roman" w:cs="Times New Roman"/>
-                <w:color w:val="000000"/>
-                <w:sz w:val="24"/>
-                <w:szCs w:val="24"/>
-                <w:lang w:val="en-US" w:eastAsia="ru-RU"/>
-              </w:rPr>
-              <w:t>)</w:t>
+            <w:r>
+              <w:rPr>
+                <w:rFonts w:eastAsia="Times New Roman" w:cs="Times New Roman"/>
+                <w:color w:val="000000"/>
+                <w:sz w:val="24"/>
+                <w:szCs w:val="24"/>
+                <w:lang w:val="en-US" w:eastAsia="ru-RU"/>
+              </w:rPr>
+              <w:t>actualOrder)</w:t>
             </w:r>
           </w:p>
         </w:tc>
@@ -4952,7 +4614,6 @@
                 <w:lang w:val="en-US" w:eastAsia="ru-RU"/>
               </w:rPr>
             </w:pPr>
-            <w:proofErr w:type="spellStart"/>
             <w:r>
               <w:rPr>
                 <w:rFonts w:eastAsia="Times New Roman" w:cs="Times New Roman"/>
@@ -4963,7 +4624,6 @@
               </w:rPr>
               <w:t>addPartNeg</w:t>
             </w:r>
-            <w:proofErr w:type="spellEnd"/>
           </w:p>
         </w:tc>
         <w:tc>
@@ -5024,7 +4684,6 @@
                 <w:lang w:val="en-US" w:eastAsia="ru-RU"/>
               </w:rPr>
             </w:pPr>
-            <w:proofErr w:type="spellStart"/>
             <w:r>
               <w:rPr>
                 <w:rFonts w:eastAsia="Times New Roman" w:cs="Times New Roman"/>
@@ -5045,7 +4704,6 @@
               </w:rPr>
               <w:t>addPart</w:t>
             </w:r>
-            <w:proofErr w:type="spellEnd"/>
           </w:p>
         </w:tc>
         <w:tc>
@@ -5071,7 +4729,6 @@
                 <w:lang w:val="en-US" w:eastAsia="ru-RU"/>
               </w:rPr>
             </w:pPr>
-            <w:proofErr w:type="spellStart"/>
             <w:r>
               <w:rPr>
                 <w:rFonts w:eastAsia="Times New Roman" w:cs="Times New Roman"/>
@@ -5092,7 +4749,6 @@
               </w:rPr>
               <w:t>assertNotEquals</w:t>
             </w:r>
-            <w:proofErr w:type="spellEnd"/>
             <w:r>
               <w:rPr>
                 <w:rFonts w:eastAsia="Times New Roman" w:cs="Times New Roman"/>
@@ -5103,7 +4759,6 @@
               </w:rPr>
               <w:t>(</w:t>
             </w:r>
-            <w:proofErr w:type="spellStart"/>
             <w:r>
               <w:rPr>
                 <w:rFonts w:eastAsia="Times New Roman" w:cs="Times New Roman"/>
@@ -5114,7 +4769,6 @@
               </w:rPr>
               <w:t>expectedOrder</w:t>
             </w:r>
-            <w:proofErr w:type="spellEnd"/>
             <w:r>
               <w:rPr>
                 <w:rFonts w:eastAsia="Times New Roman" w:cs="Times New Roman"/>
@@ -5125,27 +4779,15 @@
               </w:rPr>
               <w:t xml:space="preserve">, </w:t>
             </w:r>
-            <w:proofErr w:type="spellStart"/>
-            <w:r>
-              <w:rPr>
-                <w:rFonts w:eastAsia="Times New Roman" w:cs="Times New Roman"/>
-                <w:color w:val="000000"/>
-                <w:sz w:val="24"/>
-                <w:szCs w:val="24"/>
-                <w:lang w:val="en-US" w:eastAsia="ru-RU"/>
-              </w:rPr>
-              <w:t>actualOrder</w:t>
-            </w:r>
-            <w:proofErr w:type="spellEnd"/>
-            <w:r>
-              <w:rPr>
-                <w:rFonts w:eastAsia="Times New Roman" w:cs="Times New Roman"/>
-                <w:color w:val="000000"/>
-                <w:sz w:val="24"/>
-                <w:szCs w:val="24"/>
-                <w:lang w:val="en-US" w:eastAsia="ru-RU"/>
-              </w:rPr>
-              <w:t>)</w:t>
+            <w:r>
+              <w:rPr>
+                <w:rFonts w:eastAsia="Times New Roman" w:cs="Times New Roman"/>
+                <w:color w:val="000000"/>
+                <w:sz w:val="24"/>
+                <w:szCs w:val="24"/>
+                <w:lang w:val="en-US" w:eastAsia="ru-RU"/>
+              </w:rPr>
+              <w:t>actualOrder)</w:t>
             </w:r>
           </w:p>
         </w:tc>
@@ -5177,19 +4819,16 @@
                 <w:lang w:val="en-US" w:eastAsia="ru-RU"/>
               </w:rPr>
             </w:pPr>
-            <w:proofErr w:type="spellStart"/>
-            <w:r>
-              <w:rPr>
-                <w:rFonts w:eastAsia="Times New Roman" w:cs="Times New Roman"/>
-                <w:color w:val="000000"/>
-                <w:sz w:val="24"/>
-                <w:szCs w:val="24"/>
-                <w:lang w:val="en-US" w:eastAsia="ru-RU"/>
-              </w:rPr>
-              <w:lastRenderedPageBreak/>
+            <w:r>
+              <w:rPr>
+                <w:rFonts w:eastAsia="Times New Roman" w:cs="Times New Roman"/>
+                <w:color w:val="000000"/>
+                <w:sz w:val="24"/>
+                <w:szCs w:val="24"/>
+                <w:lang w:val="en-US" w:eastAsia="ru-RU"/>
+              </w:rPr>
               <w:t>removePartPos</w:t>
             </w:r>
-            <w:proofErr w:type="spellEnd"/>
           </w:p>
         </w:tc>
         <w:tc>
@@ -5250,7 +4889,6 @@
                 <w:lang w:val="en-US" w:eastAsia="ru-RU"/>
               </w:rPr>
             </w:pPr>
-            <w:proofErr w:type="spellStart"/>
             <w:r>
               <w:rPr>
                 <w:rFonts w:eastAsia="Times New Roman" w:cs="Times New Roman"/>
@@ -5271,7 +4909,6 @@
               </w:rPr>
               <w:t>removePart</w:t>
             </w:r>
-            <w:proofErr w:type="spellEnd"/>
           </w:p>
         </w:tc>
         <w:tc>
@@ -5297,29 +4934,16 @@
                 <w:lang w:val="en-US" w:eastAsia="ru-RU"/>
               </w:rPr>
             </w:pPr>
-            <w:proofErr w:type="spellStart"/>
-            <w:r>
-              <w:rPr>
-                <w:rFonts w:eastAsia="Times New Roman" w:cs="Times New Roman"/>
-                <w:color w:val="000000"/>
-                <w:sz w:val="24"/>
-                <w:szCs w:val="24"/>
-                <w:lang w:val="en-US" w:eastAsia="ru-RU"/>
-              </w:rPr>
-              <w:t>Assertions.assertEquals</w:t>
-            </w:r>
-            <w:proofErr w:type="spellEnd"/>
-            <w:r>
-              <w:rPr>
-                <w:rFonts w:eastAsia="Times New Roman" w:cs="Times New Roman"/>
-                <w:color w:val="000000"/>
-                <w:sz w:val="24"/>
-                <w:szCs w:val="24"/>
-                <w:lang w:val="en-US" w:eastAsia="ru-RU"/>
-              </w:rPr>
-              <w:t>(</w:t>
-            </w:r>
-            <w:proofErr w:type="spellStart"/>
+            <w:r>
+              <w:rPr>
+                <w:rFonts w:eastAsia="Times New Roman" w:cs="Times New Roman"/>
+                <w:color w:val="000000"/>
+                <w:sz w:val="24"/>
+                <w:szCs w:val="24"/>
+                <w:lang w:val="en-US" w:eastAsia="ru-RU"/>
+              </w:rPr>
+              <w:t>Assertions.assertEquals(</w:t>
+            </w:r>
             <w:r>
               <w:rPr>
                 <w:rFonts w:eastAsia="Times New Roman" w:cs="Times New Roman"/>
@@ -5330,7 +4954,6 @@
               </w:rPr>
               <w:t>expectedOrder</w:t>
             </w:r>
-            <w:proofErr w:type="spellEnd"/>
             <w:r>
               <w:rPr>
                 <w:rFonts w:eastAsia="Times New Roman" w:cs="Times New Roman"/>
@@ -5341,27 +4964,15 @@
               </w:rPr>
               <w:t xml:space="preserve">, </w:t>
             </w:r>
-            <w:proofErr w:type="spellStart"/>
-            <w:r>
-              <w:rPr>
-                <w:rFonts w:eastAsia="Times New Roman" w:cs="Times New Roman"/>
-                <w:color w:val="000000"/>
-                <w:sz w:val="24"/>
-                <w:szCs w:val="24"/>
-                <w:lang w:val="en-US" w:eastAsia="ru-RU"/>
-              </w:rPr>
-              <w:t>actualOrder</w:t>
-            </w:r>
-            <w:proofErr w:type="spellEnd"/>
-            <w:r>
-              <w:rPr>
-                <w:rFonts w:eastAsia="Times New Roman" w:cs="Times New Roman"/>
-                <w:color w:val="000000"/>
-                <w:sz w:val="24"/>
-                <w:szCs w:val="24"/>
-                <w:lang w:val="en-US" w:eastAsia="ru-RU"/>
-              </w:rPr>
-              <w:t>)</w:t>
+            <w:r>
+              <w:rPr>
+                <w:rFonts w:eastAsia="Times New Roman" w:cs="Times New Roman"/>
+                <w:color w:val="000000"/>
+                <w:sz w:val="24"/>
+                <w:szCs w:val="24"/>
+                <w:lang w:val="en-US" w:eastAsia="ru-RU"/>
+              </w:rPr>
+              <w:t>actualOrder)</w:t>
             </w:r>
           </w:p>
         </w:tc>
@@ -5393,7 +5004,6 @@
                 <w:lang w:val="en-US" w:eastAsia="ru-RU"/>
               </w:rPr>
             </w:pPr>
-            <w:proofErr w:type="spellStart"/>
             <w:r>
               <w:rPr>
                 <w:rFonts w:eastAsia="Times New Roman" w:cs="Times New Roman"/>
@@ -5404,7 +5014,6 @@
               </w:rPr>
               <w:t>removePartNeg</w:t>
             </w:r>
-            <w:proofErr w:type="spellEnd"/>
           </w:p>
         </w:tc>
         <w:tc>
@@ -5465,7 +5074,6 @@
                 <w:lang w:val="en-US" w:eastAsia="ru-RU"/>
               </w:rPr>
             </w:pPr>
-            <w:proofErr w:type="spellStart"/>
             <w:r>
               <w:rPr>
                 <w:rFonts w:eastAsia="Times New Roman" w:cs="Times New Roman"/>
@@ -5486,7 +5094,6 @@
               </w:rPr>
               <w:t>removePart</w:t>
             </w:r>
-            <w:proofErr w:type="spellEnd"/>
           </w:p>
         </w:tc>
         <w:tc>
@@ -5512,29 +5119,16 @@
                 <w:lang w:val="en-US" w:eastAsia="ru-RU"/>
               </w:rPr>
             </w:pPr>
-            <w:proofErr w:type="spellStart"/>
-            <w:r>
-              <w:rPr>
-                <w:rFonts w:eastAsia="Times New Roman" w:cs="Times New Roman"/>
-                <w:color w:val="000000"/>
-                <w:sz w:val="24"/>
-                <w:szCs w:val="24"/>
-                <w:lang w:val="en-US" w:eastAsia="ru-RU"/>
-              </w:rPr>
-              <w:t>Assertions.assertEquals</w:t>
-            </w:r>
-            <w:proofErr w:type="spellEnd"/>
-            <w:r>
-              <w:rPr>
-                <w:rFonts w:eastAsia="Times New Roman" w:cs="Times New Roman"/>
-                <w:color w:val="000000"/>
-                <w:sz w:val="24"/>
-                <w:szCs w:val="24"/>
-                <w:lang w:val="en-US" w:eastAsia="ru-RU"/>
-              </w:rPr>
-              <w:t>(</w:t>
-            </w:r>
-            <w:proofErr w:type="spellStart"/>
+            <w:r>
+              <w:rPr>
+                <w:rFonts w:eastAsia="Times New Roman" w:cs="Times New Roman"/>
+                <w:color w:val="000000"/>
+                <w:sz w:val="24"/>
+                <w:szCs w:val="24"/>
+                <w:lang w:val="en-US" w:eastAsia="ru-RU"/>
+              </w:rPr>
+              <w:t>Assertions.assertEquals(</w:t>
+            </w:r>
             <w:r>
               <w:rPr>
                 <w:rFonts w:eastAsia="Times New Roman" w:cs="Times New Roman"/>
@@ -5545,7 +5139,6 @@
               </w:rPr>
               <w:t>expectedOrder</w:t>
             </w:r>
-            <w:proofErr w:type="spellEnd"/>
             <w:r>
               <w:rPr>
                 <w:rFonts w:eastAsia="Times New Roman" w:cs="Times New Roman"/>
@@ -5556,27 +5149,15 @@
               </w:rPr>
               <w:t xml:space="preserve">, </w:t>
             </w:r>
-            <w:proofErr w:type="spellStart"/>
-            <w:r>
-              <w:rPr>
-                <w:rFonts w:eastAsia="Times New Roman" w:cs="Times New Roman"/>
-                <w:color w:val="000000"/>
-                <w:sz w:val="24"/>
-                <w:szCs w:val="24"/>
-                <w:lang w:val="en-US" w:eastAsia="ru-RU"/>
-              </w:rPr>
-              <w:t>actualOrder</w:t>
-            </w:r>
-            <w:proofErr w:type="spellEnd"/>
-            <w:r>
-              <w:rPr>
-                <w:rFonts w:eastAsia="Times New Roman" w:cs="Times New Roman"/>
-                <w:color w:val="000000"/>
-                <w:sz w:val="24"/>
-                <w:szCs w:val="24"/>
-                <w:lang w:val="en-US" w:eastAsia="ru-RU"/>
-              </w:rPr>
-              <w:t>)</w:t>
+            <w:r>
+              <w:rPr>
+                <w:rFonts w:eastAsia="Times New Roman" w:cs="Times New Roman"/>
+                <w:color w:val="000000"/>
+                <w:sz w:val="24"/>
+                <w:szCs w:val="24"/>
+                <w:lang w:val="en-US" w:eastAsia="ru-RU"/>
+              </w:rPr>
+              <w:t>actualOrder)</w:t>
             </w:r>
           </w:p>
         </w:tc>
@@ -5608,7 +5189,6 @@
                 <w:lang w:val="en-US" w:eastAsia="ru-RU"/>
               </w:rPr>
             </w:pPr>
-            <w:proofErr w:type="spellStart"/>
             <w:r>
               <w:rPr>
                 <w:rFonts w:eastAsia="Times New Roman" w:cs="Times New Roman"/>
@@ -5619,7 +5199,6 @@
               </w:rPr>
               <w:t>validateBuildPos</w:t>
             </w:r>
-            <w:proofErr w:type="spellEnd"/>
           </w:p>
         </w:tc>
         <w:tc>
@@ -5680,7 +5259,6 @@
                 <w:lang w:val="en-US" w:eastAsia="ru-RU"/>
               </w:rPr>
             </w:pPr>
-            <w:proofErr w:type="spellStart"/>
             <w:r>
               <w:rPr>
                 <w:rFonts w:eastAsia="Times New Roman" w:cs="Times New Roman"/>
@@ -5701,7 +5279,6 @@
               </w:rPr>
               <w:t>validateBuild</w:t>
             </w:r>
-            <w:proofErr w:type="spellEnd"/>
           </w:p>
         </w:tc>
         <w:tc>
@@ -5727,61 +5304,15 @@
                 <w:lang w:val="en-US" w:eastAsia="ru-RU"/>
               </w:rPr>
             </w:pPr>
-            <w:proofErr w:type="spellStart"/>
-            <w:r>
-              <w:rPr>
-                <w:rFonts w:eastAsia="Times New Roman" w:cs="Times New Roman"/>
-                <w:color w:val="000000"/>
-                <w:sz w:val="24"/>
-                <w:szCs w:val="24"/>
-                <w:lang w:val="en-US" w:eastAsia="ru-RU"/>
-              </w:rPr>
-              <w:t>Assertions.assertTrue</w:t>
-            </w:r>
-            <w:proofErr w:type="spellEnd"/>
-            <w:r>
-              <w:rPr>
-                <w:rFonts w:eastAsia="Times New Roman" w:cs="Times New Roman"/>
-                <w:color w:val="000000"/>
-                <w:sz w:val="24"/>
-                <w:szCs w:val="24"/>
-                <w:lang w:val="en-US" w:eastAsia="ru-RU"/>
-              </w:rPr>
-              <w:t>(</w:t>
-            </w:r>
-            <w:proofErr w:type="spellStart"/>
-            <w:proofErr w:type="gramStart"/>
-            <w:r>
-              <w:rPr>
-                <w:rFonts w:eastAsia="Times New Roman" w:cs="Times New Roman"/>
-                <w:color w:val="000000"/>
-                <w:sz w:val="24"/>
-                <w:szCs w:val="24"/>
-                <w:lang w:val="en-US" w:eastAsia="ru-RU"/>
-              </w:rPr>
-              <w:t>dp.validateBuild</w:t>
-            </w:r>
-            <w:proofErr w:type="spellEnd"/>
-            <w:proofErr w:type="gramEnd"/>
-            <w:r>
-              <w:rPr>
-                <w:rFonts w:eastAsia="Times New Roman" w:cs="Times New Roman"/>
-                <w:color w:val="000000"/>
-                <w:sz w:val="24"/>
-                <w:szCs w:val="24"/>
-                <w:lang w:val="en-US" w:eastAsia="ru-RU"/>
-              </w:rPr>
-              <w:t>(o1.getId())</w:t>
-            </w:r>
-            <w:r>
-              <w:rPr>
-                <w:rFonts w:eastAsia="Times New Roman" w:cs="Times New Roman"/>
-                <w:color w:val="000000"/>
-                <w:sz w:val="24"/>
-                <w:szCs w:val="24"/>
-                <w:lang w:val="en-US" w:eastAsia="ru-RU"/>
-              </w:rPr>
-              <w:t>)</w:t>
+            <w:r>
+              <w:rPr>
+                <w:rFonts w:eastAsia="Times New Roman" w:cs="Times New Roman"/>
+                <w:color w:val="000000"/>
+                <w:sz w:val="24"/>
+                <w:szCs w:val="24"/>
+                <w:lang w:val="en-US" w:eastAsia="ru-RU"/>
+              </w:rPr>
+              <w:t>Assertions.assertTrue(dp.validateBuild(o1.getId()))</w:t>
             </w:r>
           </w:p>
         </w:tc>
@@ -5813,7 +5344,6 @@
                 <w:lang w:val="en-US" w:eastAsia="ru-RU"/>
               </w:rPr>
             </w:pPr>
-            <w:proofErr w:type="spellStart"/>
             <w:r>
               <w:rPr>
                 <w:rFonts w:eastAsia="Times New Roman" w:cs="Times New Roman"/>
@@ -5824,7 +5354,6 @@
               </w:rPr>
               <w:t>validateBuildNeg</w:t>
             </w:r>
-            <w:proofErr w:type="spellEnd"/>
           </w:p>
         </w:tc>
         <w:tc>
@@ -5885,7 +5414,6 @@
                 <w:lang w:val="en-US" w:eastAsia="ru-RU"/>
               </w:rPr>
             </w:pPr>
-            <w:proofErr w:type="spellStart"/>
             <w:r>
               <w:rPr>
                 <w:rFonts w:eastAsia="Times New Roman" w:cs="Times New Roman"/>
@@ -5906,7 +5434,6 @@
               </w:rPr>
               <w:t>validateBuild</w:t>
             </w:r>
-            <w:proofErr w:type="spellEnd"/>
           </w:p>
         </w:tc>
         <w:tc>
@@ -5932,7 +5459,6 @@
                 <w:lang w:val="en-US" w:eastAsia="ru-RU"/>
               </w:rPr>
             </w:pPr>
-            <w:proofErr w:type="spellStart"/>
             <w:r>
               <w:rPr>
                 <w:rFonts w:eastAsia="Times New Roman" w:cs="Times New Roman"/>
@@ -5953,50 +5479,15 @@
               </w:rPr>
               <w:t>False</w:t>
             </w:r>
-            <w:proofErr w:type="spellEnd"/>
-            <w:r>
-              <w:rPr>
-                <w:rFonts w:eastAsia="Times New Roman" w:cs="Times New Roman"/>
-                <w:color w:val="000000"/>
-                <w:sz w:val="24"/>
-                <w:szCs w:val="24"/>
-                <w:lang w:val="en-US" w:eastAsia="ru-RU"/>
-              </w:rPr>
-              <w:t>(</w:t>
-            </w:r>
-            <w:proofErr w:type="spellStart"/>
-            <w:proofErr w:type="gramStart"/>
-            <w:r>
-              <w:rPr>
-                <w:rFonts w:eastAsia="Times New Roman" w:cs="Times New Roman"/>
-                <w:color w:val="000000"/>
-                <w:sz w:val="24"/>
-                <w:szCs w:val="24"/>
-                <w:lang w:val="en-US" w:eastAsia="ru-RU"/>
-              </w:rPr>
-              <w:t>dp.validateBuild</w:t>
-            </w:r>
-            <w:proofErr w:type="spellEnd"/>
-            <w:proofErr w:type="gramEnd"/>
-            <w:r>
-              <w:rPr>
-                <w:rFonts w:eastAsia="Times New Roman" w:cs="Times New Roman"/>
-                <w:color w:val="000000"/>
-                <w:sz w:val="24"/>
-                <w:szCs w:val="24"/>
-                <w:lang w:val="en-US" w:eastAsia="ru-RU"/>
-              </w:rPr>
-              <w:t>(o2.getId())</w:t>
-            </w:r>
-            <w:r>
-              <w:rPr>
-                <w:rFonts w:eastAsia="Times New Roman" w:cs="Times New Roman"/>
-                <w:color w:val="000000"/>
-                <w:sz w:val="24"/>
-                <w:szCs w:val="24"/>
-                <w:lang w:val="en-US" w:eastAsia="ru-RU"/>
-              </w:rPr>
-              <w:t>)</w:t>
+            <w:r>
+              <w:rPr>
+                <w:rFonts w:eastAsia="Times New Roman" w:cs="Times New Roman"/>
+                <w:color w:val="000000"/>
+                <w:sz w:val="24"/>
+                <w:szCs w:val="24"/>
+                <w:lang w:val="en-US" w:eastAsia="ru-RU"/>
+              </w:rPr>
+              <w:t>(dp.validateBuild(o2.getId()))</w:t>
             </w:r>
           </w:p>
         </w:tc>
@@ -6028,7 +5519,6 @@
                 <w:lang w:val="en-US" w:eastAsia="ru-RU"/>
               </w:rPr>
             </w:pPr>
-            <w:proofErr w:type="spellStart"/>
             <w:r>
               <w:rPr>
                 <w:rFonts w:eastAsia="Times New Roman" w:cs="Times New Roman"/>
@@ -6039,7 +5529,6 @@
               </w:rPr>
               <w:t>findBuildPos</w:t>
             </w:r>
-            <w:proofErr w:type="spellEnd"/>
           </w:p>
         </w:tc>
         <w:tc>
@@ -6100,7 +5589,6 @@
                 <w:lang w:val="en-US" w:eastAsia="ru-RU"/>
               </w:rPr>
             </w:pPr>
-            <w:proofErr w:type="spellStart"/>
             <w:r>
               <w:rPr>
                 <w:rFonts w:eastAsia="Times New Roman" w:cs="Times New Roman"/>
@@ -6121,7 +5609,6 @@
               </w:rPr>
               <w:t>findBuild</w:t>
             </w:r>
-            <w:proofErr w:type="spellEnd"/>
           </w:p>
         </w:tc>
         <w:tc>
@@ -6147,29 +5634,16 @@
                 <w:lang w:val="en-US" w:eastAsia="ru-RU"/>
               </w:rPr>
             </w:pPr>
-            <w:proofErr w:type="spellStart"/>
-            <w:r>
-              <w:rPr>
-                <w:rFonts w:eastAsia="Times New Roman" w:cs="Times New Roman"/>
-                <w:color w:val="000000"/>
-                <w:sz w:val="24"/>
-                <w:szCs w:val="24"/>
-                <w:lang w:val="en-US" w:eastAsia="ru-RU"/>
-              </w:rPr>
-              <w:t>Assertions.assertEquals</w:t>
-            </w:r>
-            <w:proofErr w:type="spellEnd"/>
-            <w:r>
-              <w:rPr>
-                <w:rFonts w:eastAsia="Times New Roman" w:cs="Times New Roman"/>
-                <w:color w:val="000000"/>
-                <w:sz w:val="24"/>
-                <w:szCs w:val="24"/>
-                <w:lang w:val="en-US" w:eastAsia="ru-RU"/>
-              </w:rPr>
-              <w:t>(</w:t>
-            </w:r>
-            <w:proofErr w:type="spellStart"/>
+            <w:r>
+              <w:rPr>
+                <w:rFonts w:eastAsia="Times New Roman" w:cs="Times New Roman"/>
+                <w:color w:val="000000"/>
+                <w:sz w:val="24"/>
+                <w:szCs w:val="24"/>
+                <w:lang w:val="en-US" w:eastAsia="ru-RU"/>
+              </w:rPr>
+              <w:t>Assertions.assertEquals(</w:t>
+            </w:r>
             <w:r>
               <w:rPr>
                 <w:rFonts w:eastAsia="Times New Roman" w:cs="Times New Roman"/>
@@ -6180,7 +5654,6 @@
               </w:rPr>
               <w:t>expectedOrder</w:t>
             </w:r>
-            <w:proofErr w:type="spellEnd"/>
             <w:r>
               <w:rPr>
                 <w:rFonts w:eastAsia="Times New Roman" w:cs="Times New Roman"/>
@@ -6191,27 +5664,15 @@
               </w:rPr>
               <w:t xml:space="preserve">, </w:t>
             </w:r>
-            <w:proofErr w:type="spellStart"/>
-            <w:r>
-              <w:rPr>
-                <w:rFonts w:eastAsia="Times New Roman" w:cs="Times New Roman"/>
-                <w:color w:val="000000"/>
-                <w:sz w:val="24"/>
-                <w:szCs w:val="24"/>
-                <w:lang w:val="en-US" w:eastAsia="ru-RU"/>
-              </w:rPr>
-              <w:t>actualOrder</w:t>
-            </w:r>
-            <w:proofErr w:type="spellEnd"/>
-            <w:r>
-              <w:rPr>
-                <w:rFonts w:eastAsia="Times New Roman" w:cs="Times New Roman"/>
-                <w:color w:val="000000"/>
-                <w:sz w:val="24"/>
-                <w:szCs w:val="24"/>
-                <w:lang w:val="en-US" w:eastAsia="ru-RU"/>
-              </w:rPr>
-              <w:t>)</w:t>
+            <w:r>
+              <w:rPr>
+                <w:rFonts w:eastAsia="Times New Roman" w:cs="Times New Roman"/>
+                <w:color w:val="000000"/>
+                <w:sz w:val="24"/>
+                <w:szCs w:val="24"/>
+                <w:lang w:val="en-US" w:eastAsia="ru-RU"/>
+              </w:rPr>
+              <w:t>actualOrder)</w:t>
             </w:r>
           </w:p>
         </w:tc>
@@ -6243,7 +5704,6 @@
                 <w:lang w:val="en-US" w:eastAsia="ru-RU"/>
               </w:rPr>
             </w:pPr>
-            <w:proofErr w:type="spellStart"/>
             <w:r>
               <w:rPr>
                 <w:rFonts w:eastAsia="Times New Roman" w:cs="Times New Roman"/>
@@ -6254,7 +5714,6 @@
               </w:rPr>
               <w:t>findBuildNeg</w:t>
             </w:r>
-            <w:proofErr w:type="spellEnd"/>
           </w:p>
         </w:tc>
         <w:tc>
@@ -6315,7 +5774,6 @@
                 <w:lang w:val="en-US" w:eastAsia="ru-RU"/>
               </w:rPr>
             </w:pPr>
-            <w:proofErr w:type="spellStart"/>
             <w:r>
               <w:rPr>
                 <w:rFonts w:eastAsia="Times New Roman" w:cs="Times New Roman"/>
@@ -6336,7 +5794,6 @@
               </w:rPr>
               <w:t>findBuild</w:t>
             </w:r>
-            <w:proofErr w:type="spellEnd"/>
           </w:p>
         </w:tc>
         <w:tc>
@@ -6362,29 +5819,16 @@
                 <w:lang w:val="en-US" w:eastAsia="ru-RU"/>
               </w:rPr>
             </w:pPr>
-            <w:proofErr w:type="spellStart"/>
-            <w:r>
-              <w:rPr>
-                <w:rFonts w:eastAsia="Times New Roman" w:cs="Times New Roman"/>
-                <w:color w:val="000000"/>
-                <w:sz w:val="24"/>
-                <w:szCs w:val="24"/>
-                <w:lang w:val="en-US" w:eastAsia="ru-RU"/>
-              </w:rPr>
-              <w:t>Assertions.assertEquals</w:t>
-            </w:r>
-            <w:proofErr w:type="spellEnd"/>
-            <w:r>
-              <w:rPr>
-                <w:rFonts w:eastAsia="Times New Roman" w:cs="Times New Roman"/>
-                <w:color w:val="000000"/>
-                <w:sz w:val="24"/>
-                <w:szCs w:val="24"/>
-                <w:lang w:val="en-US" w:eastAsia="ru-RU"/>
-              </w:rPr>
-              <w:t>(</w:t>
-            </w:r>
-            <w:proofErr w:type="spellStart"/>
+            <w:r>
+              <w:rPr>
+                <w:rFonts w:eastAsia="Times New Roman" w:cs="Times New Roman"/>
+                <w:color w:val="000000"/>
+                <w:sz w:val="24"/>
+                <w:szCs w:val="24"/>
+                <w:lang w:val="en-US" w:eastAsia="ru-RU"/>
+              </w:rPr>
+              <w:t>Assertions.assertEquals(</w:t>
+            </w:r>
             <w:r>
               <w:rPr>
                 <w:rFonts w:eastAsia="Times New Roman" w:cs="Times New Roman"/>
@@ -6395,7 +5839,6 @@
               </w:rPr>
               <w:t>expectedOrder</w:t>
             </w:r>
-            <w:proofErr w:type="spellEnd"/>
             <w:r>
               <w:rPr>
                 <w:rFonts w:eastAsia="Times New Roman" w:cs="Times New Roman"/>
@@ -6406,27 +5849,15 @@
               </w:rPr>
               <w:t xml:space="preserve">, </w:t>
             </w:r>
-            <w:proofErr w:type="spellStart"/>
-            <w:r>
-              <w:rPr>
-                <w:rFonts w:eastAsia="Times New Roman" w:cs="Times New Roman"/>
-                <w:color w:val="000000"/>
-                <w:sz w:val="24"/>
-                <w:szCs w:val="24"/>
-                <w:lang w:val="en-US" w:eastAsia="ru-RU"/>
-              </w:rPr>
-              <w:t>actualOrder</w:t>
-            </w:r>
-            <w:proofErr w:type="spellEnd"/>
-            <w:r>
-              <w:rPr>
-                <w:rFonts w:eastAsia="Times New Roman" w:cs="Times New Roman"/>
-                <w:color w:val="000000"/>
-                <w:sz w:val="24"/>
-                <w:szCs w:val="24"/>
-                <w:lang w:val="en-US" w:eastAsia="ru-RU"/>
-              </w:rPr>
-              <w:t>)</w:t>
+            <w:r>
+              <w:rPr>
+                <w:rFonts w:eastAsia="Times New Roman" w:cs="Times New Roman"/>
+                <w:color w:val="000000"/>
+                <w:sz w:val="24"/>
+                <w:szCs w:val="24"/>
+                <w:lang w:val="en-US" w:eastAsia="ru-RU"/>
+              </w:rPr>
+              <w:t>actualOrder)</w:t>
             </w:r>
           </w:p>
         </w:tc>
@@ -6458,7 +5889,6 @@
                 <w:lang w:val="en-US" w:eastAsia="ru-RU"/>
               </w:rPr>
             </w:pPr>
-            <w:proofErr w:type="spellStart"/>
             <w:r>
               <w:rPr>
                 <w:rFonts w:eastAsia="Times New Roman" w:cs="Times New Roman"/>
@@ -6469,7 +5899,6 @@
               </w:rPr>
               <w:t>showMissingPartsPos</w:t>
             </w:r>
-            <w:proofErr w:type="spellEnd"/>
           </w:p>
         </w:tc>
         <w:tc>
@@ -6530,7 +5959,6 @@
                 <w:lang w:val="en-US" w:eastAsia="ru-RU"/>
               </w:rPr>
             </w:pPr>
-            <w:proofErr w:type="spellStart"/>
             <w:r>
               <w:rPr>
                 <w:rFonts w:eastAsia="Times New Roman" w:cs="Times New Roman"/>
@@ -6551,7 +5979,6 @@
               </w:rPr>
               <w:t>showMissingParts</w:t>
             </w:r>
-            <w:proofErr w:type="spellEnd"/>
           </w:p>
         </w:tc>
         <w:tc>
@@ -6577,50 +6004,26 @@
                 <w:lang w:val="en-US" w:eastAsia="ru-RU"/>
               </w:rPr>
             </w:pPr>
-            <w:proofErr w:type="spellStart"/>
-            <w:r>
-              <w:rPr>
-                <w:rFonts w:eastAsia="Times New Roman" w:cs="Times New Roman"/>
-                <w:color w:val="000000"/>
-                <w:sz w:val="24"/>
-                <w:szCs w:val="24"/>
-                <w:lang w:val="en-US" w:eastAsia="ru-RU"/>
-              </w:rPr>
-              <w:t>Assertions.assertEquals</w:t>
-            </w:r>
-            <w:proofErr w:type="spellEnd"/>
-            <w:r>
-              <w:rPr>
-                <w:rFonts w:eastAsia="Times New Roman" w:cs="Times New Roman"/>
-                <w:color w:val="000000"/>
-                <w:sz w:val="24"/>
-                <w:szCs w:val="24"/>
-                <w:lang w:val="en-US" w:eastAsia="ru-RU"/>
-              </w:rPr>
-              <w:t>(</w:t>
-            </w:r>
-            <w:proofErr w:type="spellStart"/>
-            <w:r>
-              <w:rPr>
-                <w:rFonts w:eastAsia="Times New Roman" w:cs="Times New Roman"/>
-                <w:color w:val="000000"/>
-                <w:sz w:val="24"/>
-                <w:szCs w:val="24"/>
-                <w:lang w:val="en-US" w:eastAsia="ru-RU"/>
-              </w:rPr>
-              <w:t>expected</w:t>
-            </w:r>
-            <w:r>
-              <w:rPr>
-                <w:rFonts w:eastAsia="Times New Roman" w:cs="Times New Roman"/>
-                <w:color w:val="000000"/>
-                <w:sz w:val="24"/>
-                <w:szCs w:val="24"/>
-                <w:lang w:val="en-US" w:eastAsia="ru-RU"/>
-              </w:rPr>
-              <w:t>Parts</w:t>
-            </w:r>
-            <w:proofErr w:type="spellEnd"/>
+            <w:r>
+              <w:rPr>
+                <w:rFonts w:eastAsia="Times New Roman" w:cs="Times New Roman"/>
+                <w:color w:val="000000"/>
+                <w:sz w:val="24"/>
+                <w:szCs w:val="24"/>
+                <w:lang w:val="en-US" w:eastAsia="ru-RU"/>
+              </w:rPr>
+              <w:t>Assertions.assertEquals(</w:t>
+            </w:r>
+            <w:r>
+              <w:rPr>
+                <w:rFonts w:eastAsia="Times New Roman" w:cs="Times New Roman"/>
+                <w:color w:val="000000"/>
+                <w:sz w:val="24"/>
+                <w:szCs w:val="24"/>
+                <w:lang w:val="en-US" w:eastAsia="ru-RU"/>
+              </w:rPr>
+              <w:t>expectedParts</w:t>
+            </w:r>
             <w:r>
               <w:rPr>
                 <w:rFonts w:eastAsia="Times New Roman" w:cs="Times New Roman"/>
@@ -6631,37 +6034,15 @@
               </w:rPr>
               <w:t xml:space="preserve">, </w:t>
             </w:r>
-            <w:proofErr w:type="spellStart"/>
-            <w:r>
-              <w:rPr>
-                <w:rFonts w:eastAsia="Times New Roman" w:cs="Times New Roman"/>
-                <w:color w:val="000000"/>
-                <w:sz w:val="24"/>
-                <w:szCs w:val="24"/>
-                <w:lang w:val="en-US" w:eastAsia="ru-RU"/>
-              </w:rPr>
-              <w:t>actual</w:t>
-            </w:r>
-            <w:r>
-              <w:rPr>
-                <w:rFonts w:eastAsia="Times New Roman" w:cs="Times New Roman"/>
-                <w:color w:val="000000"/>
-                <w:sz w:val="24"/>
-                <w:szCs w:val="24"/>
-                <w:lang w:val="en-US" w:eastAsia="ru-RU"/>
-              </w:rPr>
-              <w:t>Parts</w:t>
-            </w:r>
-            <w:proofErr w:type="spellEnd"/>
-            <w:r>
-              <w:rPr>
-                <w:rFonts w:eastAsia="Times New Roman" w:cs="Times New Roman"/>
-                <w:color w:val="000000"/>
-                <w:sz w:val="24"/>
-                <w:szCs w:val="24"/>
-                <w:lang w:val="en-US" w:eastAsia="ru-RU"/>
-              </w:rPr>
-              <w:t>)</w:t>
+            <w:r>
+              <w:rPr>
+                <w:rFonts w:eastAsia="Times New Roman" w:cs="Times New Roman"/>
+                <w:color w:val="000000"/>
+                <w:sz w:val="24"/>
+                <w:szCs w:val="24"/>
+                <w:lang w:val="en-US" w:eastAsia="ru-RU"/>
+              </w:rPr>
+              <w:t>actualParts)</w:t>
             </w:r>
           </w:p>
         </w:tc>
@@ -6693,7 +6074,6 @@
                 <w:lang w:val="en-US" w:eastAsia="ru-RU"/>
               </w:rPr>
             </w:pPr>
-            <w:proofErr w:type="spellStart"/>
             <w:r>
               <w:rPr>
                 <w:rFonts w:eastAsia="Times New Roman" w:cs="Times New Roman"/>
@@ -6704,7 +6084,6 @@
               </w:rPr>
               <w:t>showMissingPartsNeg</w:t>
             </w:r>
-            <w:proofErr w:type="spellEnd"/>
           </w:p>
         </w:tc>
         <w:tc>
@@ -6765,7 +6144,6 @@
                 <w:lang w:val="en-US" w:eastAsia="ru-RU"/>
               </w:rPr>
             </w:pPr>
-            <w:proofErr w:type="spellStart"/>
             <w:r>
               <w:rPr>
                 <w:rFonts w:eastAsia="Times New Roman" w:cs="Times New Roman"/>
@@ -6786,7 +6164,6 @@
               </w:rPr>
               <w:t>showMissingParts</w:t>
             </w:r>
-            <w:proofErr w:type="spellEnd"/>
           </w:p>
         </w:tc>
         <w:tc>
@@ -6812,29 +6189,16 @@
                 <w:lang w:val="en-US" w:eastAsia="ru-RU"/>
               </w:rPr>
             </w:pPr>
-            <w:proofErr w:type="spellStart"/>
-            <w:r>
-              <w:rPr>
-                <w:rFonts w:eastAsia="Times New Roman" w:cs="Times New Roman"/>
-                <w:color w:val="000000"/>
-                <w:sz w:val="24"/>
-                <w:szCs w:val="24"/>
-                <w:lang w:val="en-US" w:eastAsia="ru-RU"/>
-              </w:rPr>
-              <w:t>Assertions.assertEquals</w:t>
-            </w:r>
-            <w:proofErr w:type="spellEnd"/>
-            <w:r>
-              <w:rPr>
-                <w:rFonts w:eastAsia="Times New Roman" w:cs="Times New Roman"/>
-                <w:color w:val="000000"/>
-                <w:sz w:val="24"/>
-                <w:szCs w:val="24"/>
-                <w:lang w:val="en-US" w:eastAsia="ru-RU"/>
-              </w:rPr>
-              <w:t>(</w:t>
-            </w:r>
-            <w:proofErr w:type="spellStart"/>
+            <w:r>
+              <w:rPr>
+                <w:rFonts w:eastAsia="Times New Roman" w:cs="Times New Roman"/>
+                <w:color w:val="000000"/>
+                <w:sz w:val="24"/>
+                <w:szCs w:val="24"/>
+                <w:lang w:val="en-US" w:eastAsia="ru-RU"/>
+              </w:rPr>
+              <w:t>Assertions.assertEquals(</w:t>
+            </w:r>
             <w:r>
               <w:rPr>
                 <w:rFonts w:eastAsia="Times New Roman" w:cs="Times New Roman"/>
@@ -6845,7 +6209,6 @@
               </w:rPr>
               <w:t>expectedParts</w:t>
             </w:r>
-            <w:proofErr w:type="spellEnd"/>
             <w:r>
               <w:rPr>
                 <w:rFonts w:eastAsia="Times New Roman" w:cs="Times New Roman"/>
@@ -6856,27 +6219,15 @@
               </w:rPr>
               <w:t xml:space="preserve">, </w:t>
             </w:r>
-            <w:proofErr w:type="spellStart"/>
-            <w:r>
-              <w:rPr>
-                <w:rFonts w:eastAsia="Times New Roman" w:cs="Times New Roman"/>
-                <w:color w:val="000000"/>
-                <w:sz w:val="24"/>
-                <w:szCs w:val="24"/>
-                <w:lang w:val="en-US" w:eastAsia="ru-RU"/>
-              </w:rPr>
-              <w:t>actualParts</w:t>
-            </w:r>
-            <w:proofErr w:type="spellEnd"/>
-            <w:r>
-              <w:rPr>
-                <w:rFonts w:eastAsia="Times New Roman" w:cs="Times New Roman"/>
-                <w:color w:val="000000"/>
-                <w:sz w:val="24"/>
-                <w:szCs w:val="24"/>
-                <w:lang w:val="en-US" w:eastAsia="ru-RU"/>
-              </w:rPr>
-              <w:t>)</w:t>
+            <w:r>
+              <w:rPr>
+                <w:rFonts w:eastAsia="Times New Roman" w:cs="Times New Roman"/>
+                <w:color w:val="000000"/>
+                <w:sz w:val="24"/>
+                <w:szCs w:val="24"/>
+                <w:lang w:val="en-US" w:eastAsia="ru-RU"/>
+              </w:rPr>
+              <w:t>actualParts)</w:t>
             </w:r>
           </w:p>
         </w:tc>
@@ -6904,7 +6255,7 @@
 </file>
 
 <file path=word/endnotes.xml><?xml version="1.0" encoding="utf-8"?>
-<w:endnotes xmlns:wpc="http://schemas.microsoft.com/office/word/2010/wordprocessingCanvas" xmlns:cx="http://schemas.microsoft.com/office/drawing/2014/chartex" xmlns:cx1="http://schemas.microsoft.com/office/drawing/2015/9/8/chartex" xmlns:cx2="http://schemas.microsoft.com/office/drawing/2015/10/21/chartex" xmlns:cx3="http://schemas.microsoft.com/office/drawing/2016/5/9/chartex" xmlns:cx4="http://schemas.microsoft.com/office/drawing/2016/5/10/chartex" xmlns:cx5="http://schemas.microsoft.com/office/drawing/2016/5/11/chartex" xmlns:cx6="http://schemas.microsoft.com/office/drawing/2016/5/12/chartex" xmlns:cx7="http://schemas.microsoft.com/office/drawing/2016/5/13/chartex" xmlns:cx8="http://schemas.microsoft.com/office/drawing/2016/5/14/chartex" xmlns:mc="http://schemas.openxmlformats.org/markup-compatibility/2006" xmlns:aink="http://schemas.microsoft.com/office/drawing/2016/ink" xmlns:am3d="http://schemas.microsoft.com/office/drawing/2017/model3d" xmlns:o="urn:schemas-microsoft-com:office:office" xmlns:oel="http://schemas.microsoft.com/office/2019/extlst" xmlns:r="http://schemas.openxmlformats.org/officeDocument/2006/relationships" xmlns:m="http://schemas.openxmlformats.org/officeDocument/2006/math" xmlns:v="urn:schemas-microsoft-com:vml" xmlns:wp14="http://schemas.microsoft.com/office/word/2010/wordprocessingDrawing" xmlns:wp="http://schemas.openxmlformats.org/drawingml/2006/wordprocessingDrawing" xmlns:w10="urn:schemas-microsoft-com:office:word" xmlns:w="http://schemas.openxmlformats.org/wordprocessingml/2006/main" xmlns:w14="http://schemas.microsoft.com/office/word/2010/wordml" xmlns:w15="http://schemas.microsoft.com/office/word/2012/wordml" xmlns:w16cex="http://schemas.microsoft.com/office/word/2018/wordml/cex" xmlns:w16cid="http://schemas.microsoft.com/office/word/2016/wordml/cid" xmlns:w16="http://schemas.microsoft.com/office/word/2018/wordml" xmlns:w16sdtdh="http://schemas.microsoft.com/office/word/2020/wordml/sdtdatahash" xmlns:w16se="http://schemas.microsoft.com/office/word/2015/wordml/symex" xmlns:wpg="http://schemas.microsoft.com/office/word/2010/wordprocessingGroup" xmlns:wpi="http://schemas.microsoft.com/office/word/2010/wordprocessingInk" xmlns:wne="http://schemas.microsoft.com/office/word/2006/wordml" xmlns:wps="http://schemas.microsoft.com/office/word/2010/wordprocessingShape" mc:Ignorable="w14 w15 w16se w16cid w16 w16cex w16sdtdh wp14">
+<w:endnotes xmlns:wpc="http://schemas.microsoft.com/office/word/2010/wordprocessingCanvas" xmlns:mc="http://schemas.openxmlformats.org/markup-compatibility/2006" xmlns:o="urn:schemas-microsoft-com:office:office" xmlns:r="http://schemas.openxmlformats.org/officeDocument/2006/relationships" xmlns:m="http://schemas.openxmlformats.org/officeDocument/2006/math" xmlns:v="urn:schemas-microsoft-com:vml" xmlns:wp14="http://schemas.microsoft.com/office/word/2010/wordprocessingDrawing" xmlns:wp="http://schemas.openxmlformats.org/drawingml/2006/wordprocessingDrawing" xmlns:w10="urn:schemas-microsoft-com:office:word" xmlns:w="http://schemas.openxmlformats.org/wordprocessingml/2006/main" xmlns:w14="http://schemas.microsoft.com/office/word/2010/wordml" xmlns:w15="http://schemas.microsoft.com/office/word/2012/wordml" xmlns:wpg="http://schemas.microsoft.com/office/word/2010/wordprocessingGroup" xmlns:wpi="http://schemas.microsoft.com/office/word/2010/wordprocessingInk" xmlns:wne="http://schemas.microsoft.com/office/word/2006/wordml" xmlns:wps="http://schemas.microsoft.com/office/word/2010/wordprocessingShape" mc:Ignorable="w14 w15 wp14">
   <w:endnote w:type="separator" w:id="-1">
     <w:p>
       <w:pPr>
@@ -6929,7 +6280,7 @@
 </file>
 
 <file path=word/footnotes.xml><?xml version="1.0" encoding="utf-8"?>
-<w:footnotes xmlns:wpc="http://schemas.microsoft.com/office/word/2010/wordprocessingCanvas" xmlns:cx="http://schemas.microsoft.com/office/drawing/2014/chartex" xmlns:cx1="http://schemas.microsoft.com/office/drawing/2015/9/8/chartex" xmlns:cx2="http://schemas.microsoft.com/office/drawing/2015/10/21/chartex" xmlns:cx3="http://schemas.microsoft.com/office/drawing/2016/5/9/chartex" xmlns:cx4="http://schemas.microsoft.com/office/drawing/2016/5/10/chartex" xmlns:cx5="http://schemas.microsoft.com/office/drawing/2016/5/11/chartex" xmlns:cx6="http://schemas.microsoft.com/office/drawing/2016/5/12/chartex" xmlns:cx7="http://schemas.microsoft.com/office/drawing/2016/5/13/chartex" xmlns:cx8="http://schemas.microsoft.com/office/drawing/2016/5/14/chartex" xmlns:mc="http://schemas.openxmlformats.org/markup-compatibility/2006" xmlns:aink="http://schemas.microsoft.com/office/drawing/2016/ink" xmlns:am3d="http://schemas.microsoft.com/office/drawing/2017/model3d" xmlns:o="urn:schemas-microsoft-com:office:office" xmlns:oel="http://schemas.microsoft.com/office/2019/extlst" xmlns:r="http://schemas.openxmlformats.org/officeDocument/2006/relationships" xmlns:m="http://schemas.openxmlformats.org/officeDocument/2006/math" xmlns:v="urn:schemas-microsoft-com:vml" xmlns:wp14="http://schemas.microsoft.com/office/word/2010/wordprocessingDrawing" xmlns:wp="http://schemas.openxmlformats.org/drawingml/2006/wordprocessingDrawing" xmlns:w10="urn:schemas-microsoft-com:office:word" xmlns:w="http://schemas.openxmlformats.org/wordprocessingml/2006/main" xmlns:w14="http://schemas.microsoft.com/office/word/2010/wordml" xmlns:w15="http://schemas.microsoft.com/office/word/2012/wordml" xmlns:w16cex="http://schemas.microsoft.com/office/word/2018/wordml/cex" xmlns:w16cid="http://schemas.microsoft.com/office/word/2016/wordml/cid" xmlns:w16="http://schemas.microsoft.com/office/word/2018/wordml" xmlns:w16sdtdh="http://schemas.microsoft.com/office/word/2020/wordml/sdtdatahash" xmlns:w16se="http://schemas.microsoft.com/office/word/2015/wordml/symex" xmlns:wpg="http://schemas.microsoft.com/office/word/2010/wordprocessingGroup" xmlns:wpi="http://schemas.microsoft.com/office/word/2010/wordprocessingInk" xmlns:wne="http://schemas.microsoft.com/office/word/2006/wordml" xmlns:wps="http://schemas.microsoft.com/office/word/2010/wordprocessingShape" mc:Ignorable="w14 w15 w16se w16cid w16 w16cex w16sdtdh wp14">
+<w:footnotes xmlns:wpc="http://schemas.microsoft.com/office/word/2010/wordprocessingCanvas" xmlns:mc="http://schemas.openxmlformats.org/markup-compatibility/2006" xmlns:o="urn:schemas-microsoft-com:office:office" xmlns:r="http://schemas.openxmlformats.org/officeDocument/2006/relationships" xmlns:m="http://schemas.openxmlformats.org/officeDocument/2006/math" xmlns:v="urn:schemas-microsoft-com:vml" xmlns:wp14="http://schemas.microsoft.com/office/word/2010/wordprocessingDrawing" xmlns:wp="http://schemas.openxmlformats.org/drawingml/2006/wordprocessingDrawing" xmlns:w10="urn:schemas-microsoft-com:office:word" xmlns:w="http://schemas.openxmlformats.org/wordprocessingml/2006/main" xmlns:w14="http://schemas.microsoft.com/office/word/2010/wordml" xmlns:w15="http://schemas.microsoft.com/office/word/2012/wordml" xmlns:wpg="http://schemas.microsoft.com/office/word/2010/wordprocessingGroup" xmlns:wpi="http://schemas.microsoft.com/office/word/2010/wordprocessingInk" xmlns:wne="http://schemas.microsoft.com/office/word/2006/wordml" xmlns:wps="http://schemas.microsoft.com/office/word/2010/wordprocessingShape" mc:Ignorable="w14 w15 wp14">
   <w:footnote w:type="separator" w:id="-1">
     <w:p>
       <w:pPr>
@@ -6954,7 +6305,7 @@
 </file>
 
 <file path=word/numbering.xml><?xml version="1.0" encoding="utf-8"?>
-<w:numbering xmlns:wpc="http://schemas.microsoft.com/office/word/2010/wordprocessingCanvas" xmlns:cx="http://schemas.microsoft.com/office/drawing/2014/chartex" xmlns:cx1="http://schemas.microsoft.com/office/drawing/2015/9/8/chartex" xmlns:cx2="http://schemas.microsoft.com/office/drawing/2015/10/21/chartex" xmlns:cx3="http://schemas.microsoft.com/office/drawing/2016/5/9/chartex" xmlns:cx4="http://schemas.microsoft.com/office/drawing/2016/5/10/chartex" xmlns:cx5="http://schemas.microsoft.com/office/drawing/2016/5/11/chartex" xmlns:cx6="http://schemas.microsoft.com/office/drawing/2016/5/12/chartex" xmlns:cx7="http://schemas.microsoft.com/office/drawing/2016/5/13/chartex" xmlns:cx8="http://schemas.microsoft.com/office/drawing/2016/5/14/chartex" xmlns:mc="http://schemas.openxmlformats.org/markup-compatibility/2006" xmlns:aink="http://schemas.microsoft.com/office/drawing/2016/ink" xmlns:am3d="http://schemas.microsoft.com/office/drawing/2017/model3d" xmlns:o="urn:schemas-microsoft-com:office:office" xmlns:oel="http://schemas.microsoft.com/office/2019/extlst" xmlns:r="http://schemas.openxmlformats.org/officeDocument/2006/relationships" xmlns:m="http://schemas.openxmlformats.org/officeDocument/2006/math" xmlns:v="urn:schemas-microsoft-com:vml" xmlns:wp14="http://schemas.microsoft.com/office/word/2010/wordprocessingDrawing" xmlns:wp="http://schemas.openxmlformats.org/drawingml/2006/wordprocessingDrawing" xmlns:w10="urn:schemas-microsoft-com:office:word" xmlns:w="http://schemas.openxmlformats.org/wordprocessingml/2006/main" xmlns:w14="http://schemas.microsoft.com/office/word/2010/wordml" xmlns:w15="http://schemas.microsoft.com/office/word/2012/wordml" xmlns:w16cex="http://schemas.microsoft.com/office/word/2018/wordml/cex" xmlns:w16cid="http://schemas.microsoft.com/office/word/2016/wordml/cid" xmlns:w16="http://schemas.microsoft.com/office/word/2018/wordml" xmlns:w16sdtdh="http://schemas.microsoft.com/office/word/2020/wordml/sdtdatahash" xmlns:w16se="http://schemas.microsoft.com/office/word/2015/wordml/symex" xmlns:wpg="http://schemas.microsoft.com/office/word/2010/wordprocessingGroup" xmlns:wpi="http://schemas.microsoft.com/office/word/2010/wordprocessingInk" xmlns:wne="http://schemas.microsoft.com/office/word/2006/wordml" xmlns:wps="http://schemas.microsoft.com/office/word/2010/wordprocessingShape" mc:Ignorable="w14 w15 w16se w16cid w16 w16cex w16sdtdh wp14">
+<w:numbering xmlns:wpc="http://schemas.microsoft.com/office/word/2010/wordprocessingCanvas" xmlns:mc="http://schemas.openxmlformats.org/markup-compatibility/2006" xmlns:o="urn:schemas-microsoft-com:office:office" xmlns:r="http://schemas.openxmlformats.org/officeDocument/2006/relationships" xmlns:m="http://schemas.openxmlformats.org/officeDocument/2006/math" xmlns:v="urn:schemas-microsoft-com:vml" xmlns:wp14="http://schemas.microsoft.com/office/word/2010/wordprocessingDrawing" xmlns:wp="http://schemas.openxmlformats.org/drawingml/2006/wordprocessingDrawing" xmlns:w10="urn:schemas-microsoft-com:office:word" xmlns:w="http://schemas.openxmlformats.org/wordprocessingml/2006/main" xmlns:w14="http://schemas.microsoft.com/office/word/2010/wordml" xmlns:w15="http://schemas.microsoft.com/office/word/2012/wordml" xmlns:wpg="http://schemas.microsoft.com/office/word/2010/wordprocessingGroup" xmlns:wpi="http://schemas.microsoft.com/office/word/2010/wordprocessingInk" xmlns:wne="http://schemas.microsoft.com/office/word/2006/wordml" xmlns:wps="http://schemas.microsoft.com/office/word/2010/wordprocessingShape" mc:Ignorable="w14 w15 wp14">
   <w:abstractNum w:abstractNumId="0" w15:restartNumberingAfterBreak="0">
     <w:nsid w:val="01B078E3"/>
     <w:multiLevelType w:val="hybridMultilevel"/>
@@ -9474,89 +8825,89 @@
       </w:pPr>
     </w:lvl>
   </w:abstractNum>
-  <w:num w:numId="1" w16cid:durableId="730082856">
+  <w:num w:numId="1">
     <w:abstractNumId w:val="9"/>
   </w:num>
-  <w:num w:numId="2" w16cid:durableId="1849827296">
+  <w:num w:numId="2">
     <w:abstractNumId w:val="3"/>
   </w:num>
-  <w:num w:numId="3" w16cid:durableId="1610432983">
+  <w:num w:numId="3">
     <w:abstractNumId w:val="2"/>
   </w:num>
-  <w:num w:numId="4" w16cid:durableId="137722364">
+  <w:num w:numId="4">
     <w:abstractNumId w:val="14"/>
   </w:num>
-  <w:num w:numId="5" w16cid:durableId="1697270330">
+  <w:num w:numId="5">
     <w:abstractNumId w:val="24"/>
   </w:num>
-  <w:num w:numId="6" w16cid:durableId="1922177364">
+  <w:num w:numId="6">
     <w:abstractNumId w:val="19"/>
   </w:num>
-  <w:num w:numId="7" w16cid:durableId="30420143">
+  <w:num w:numId="7">
     <w:abstractNumId w:val="15"/>
   </w:num>
-  <w:num w:numId="8" w16cid:durableId="1616789214">
+  <w:num w:numId="8">
     <w:abstractNumId w:val="25"/>
   </w:num>
-  <w:num w:numId="9" w16cid:durableId="1262833496">
+  <w:num w:numId="9">
     <w:abstractNumId w:val="23"/>
   </w:num>
-  <w:num w:numId="10" w16cid:durableId="1775982196">
+  <w:num w:numId="10">
     <w:abstractNumId w:val="13"/>
   </w:num>
-  <w:num w:numId="11" w16cid:durableId="1373648882">
+  <w:num w:numId="11">
     <w:abstractNumId w:val="21"/>
   </w:num>
-  <w:num w:numId="12" w16cid:durableId="1976449068">
+  <w:num w:numId="12">
     <w:abstractNumId w:val="11"/>
   </w:num>
-  <w:num w:numId="13" w16cid:durableId="709838098">
+  <w:num w:numId="13">
     <w:abstractNumId w:val="8"/>
   </w:num>
-  <w:num w:numId="14" w16cid:durableId="785078721">
+  <w:num w:numId="14">
     <w:abstractNumId w:val="17"/>
   </w:num>
-  <w:num w:numId="15" w16cid:durableId="1442651508">
+  <w:num w:numId="15">
     <w:abstractNumId w:val="20"/>
   </w:num>
-  <w:num w:numId="16" w16cid:durableId="825626447">
+  <w:num w:numId="16">
     <w:abstractNumId w:val="4"/>
   </w:num>
-  <w:num w:numId="17" w16cid:durableId="2005432992">
+  <w:num w:numId="17">
     <w:abstractNumId w:val="1"/>
   </w:num>
-  <w:num w:numId="18" w16cid:durableId="139806474">
+  <w:num w:numId="18">
     <w:abstractNumId w:val="10"/>
   </w:num>
-  <w:num w:numId="19" w16cid:durableId="200946557">
+  <w:num w:numId="19">
     <w:abstractNumId w:val="0"/>
   </w:num>
-  <w:num w:numId="20" w16cid:durableId="1713269476">
+  <w:num w:numId="20">
     <w:abstractNumId w:val="16"/>
   </w:num>
-  <w:num w:numId="21" w16cid:durableId="1728607070">
+  <w:num w:numId="21">
     <w:abstractNumId w:val="22"/>
   </w:num>
-  <w:num w:numId="22" w16cid:durableId="1370640643">
+  <w:num w:numId="22">
     <w:abstractNumId w:val="5"/>
   </w:num>
-  <w:num w:numId="23" w16cid:durableId="1166629302">
+  <w:num w:numId="23">
     <w:abstractNumId w:val="12"/>
   </w:num>
-  <w:num w:numId="24" w16cid:durableId="1433666431">
+  <w:num w:numId="24">
     <w:abstractNumId w:val="18"/>
   </w:num>
-  <w:num w:numId="25" w16cid:durableId="2135711662">
+  <w:num w:numId="25">
     <w:abstractNumId w:val="6"/>
   </w:num>
-  <w:num w:numId="26" w16cid:durableId="1204169740">
+  <w:num w:numId="26">
     <w:abstractNumId w:val="7"/>
   </w:num>
 </w:numbering>
 </file>
 
 <file path=word/styles.xml><?xml version="1.0" encoding="utf-8"?>
-<w:styles xmlns:mc="http://schemas.openxmlformats.org/markup-compatibility/2006" xmlns:r="http://schemas.openxmlformats.org/officeDocument/2006/relationships" xmlns:w="http://schemas.openxmlformats.org/wordprocessingml/2006/main" xmlns:w14="http://schemas.microsoft.com/office/word/2010/wordml" xmlns:w15="http://schemas.microsoft.com/office/word/2012/wordml" xmlns:w16cex="http://schemas.microsoft.com/office/word/2018/wordml/cex" xmlns:w16cid="http://schemas.microsoft.com/office/word/2016/wordml/cid" xmlns:w16="http://schemas.microsoft.com/office/word/2018/wordml" xmlns:w16sdtdh="http://schemas.microsoft.com/office/word/2020/wordml/sdtdatahash" xmlns:w16se="http://schemas.microsoft.com/office/word/2015/wordml/symex" mc:Ignorable="w14 w15 w16se w16cid w16 w16cex w16sdtdh">
+<w:styles xmlns:mc="http://schemas.openxmlformats.org/markup-compatibility/2006" xmlns:r="http://schemas.openxmlformats.org/officeDocument/2006/relationships" xmlns:w="http://schemas.openxmlformats.org/wordprocessingml/2006/main" xmlns:w14="http://schemas.microsoft.com/office/word/2010/wordml" xmlns:w15="http://schemas.microsoft.com/office/word/2012/wordml" mc:Ignorable="w14 w15">
   <w:docDefaults>
     <w:rPrDefault>
       <w:rPr>
@@ -9572,7 +8923,7 @@
       </w:pPr>
     </w:pPrDefault>
   </w:docDefaults>
-  <w:latentStyles w:defLockedState="0" w:defUIPriority="99" w:defSemiHidden="0" w:defUnhideWhenUsed="0" w:defQFormat="0" w:count="376">
+  <w:latentStyles w:defLockedState="0" w:defUIPriority="99" w:defSemiHidden="0" w:defUnhideWhenUsed="0" w:defQFormat="0" w:count="371">
     <w:lsdException w:name="Normal" w:uiPriority="0" w:qFormat="1"/>
     <w:lsdException w:name="heading 1" w:uiPriority="9" w:qFormat="1"/>
     <w:lsdException w:name="heading 2" w:semiHidden="1" w:uiPriority="9" w:unhideWhenUsed="1" w:qFormat="1"/>
@@ -9678,6 +9029,7 @@
     <w:lsdException w:name="HTML Sample" w:semiHidden="1" w:unhideWhenUsed="1"/>
     <w:lsdException w:name="HTML Typewriter" w:semiHidden="1" w:unhideWhenUsed="1"/>
     <w:lsdException w:name="HTML Variable" w:semiHidden="1" w:unhideWhenUsed="1"/>
+    <w:lsdException w:name="Normal Table" w:semiHidden="1" w:unhideWhenUsed="1"/>
     <w:lsdException w:name="annotation subject" w:semiHidden="1" w:unhideWhenUsed="1"/>
     <w:lsdException w:name="No List" w:semiHidden="1" w:unhideWhenUsed="1"/>
     <w:lsdException w:name="Outline List 1" w:semiHidden="1" w:unhideWhenUsed="1"/>
@@ -9720,8 +9072,11 @@
     <w:lsdException w:name="Table Contemporary" w:semiHidden="1" w:unhideWhenUsed="1"/>
     <w:lsdException w:name="Table Elegant" w:semiHidden="1" w:unhideWhenUsed="1"/>
     <w:lsdException w:name="Table Professional" w:semiHidden="1" w:unhideWhenUsed="1"/>
+    <w:lsdException w:name="Table Subtle 1" w:semiHidden="1" w:unhideWhenUsed="1"/>
     <w:lsdException w:name="Table Subtle 2" w:semiHidden="1" w:unhideWhenUsed="1"/>
     <w:lsdException w:name="Table Web 1" w:semiHidden="1" w:unhideWhenUsed="1"/>
+    <w:lsdException w:name="Table Web 2" w:semiHidden="1" w:unhideWhenUsed="1"/>
+    <w:lsdException w:name="Table Web 3" w:semiHidden="1" w:unhideWhenUsed="1"/>
     <w:lsdException w:name="Balloon Text" w:semiHidden="1" w:unhideWhenUsed="1"/>
     <w:lsdException w:name="Table Grid" w:uiPriority="39"/>
     <w:lsdException w:name="Table Theme" w:semiHidden="1" w:unhideWhenUsed="1"/>
@@ -9940,11 +9295,6 @@
     <w:lsdException w:name="List Table 5 Dark Accent 6" w:uiPriority="50"/>
     <w:lsdException w:name="List Table 6 Colorful Accent 6" w:uiPriority="51"/>
     <w:lsdException w:name="List Table 7 Colorful Accent 6" w:uiPriority="52"/>
-    <w:lsdException w:name="Mention" w:semiHidden="1" w:unhideWhenUsed="1"/>
-    <w:lsdException w:name="Smart Hyperlink" w:semiHidden="1" w:unhideWhenUsed="1"/>
-    <w:lsdException w:name="Hashtag" w:semiHidden="1" w:unhideWhenUsed="1"/>
-    <w:lsdException w:name="Unresolved Mention" w:semiHidden="1" w:unhideWhenUsed="1"/>
-    <w:lsdException w:name="Smart Link" w:semiHidden="1" w:unhideWhenUsed="1"/>
   </w:latentStyles>
   <w:style w:type="paragraph" w:default="1" w:styleId="a">
     <w:name w:val="Normal"/>
@@ -9963,6 +9313,7 @@
   <w:style w:type="character" w:default="1" w:styleId="a0">
     <w:name w:val="Default Paragraph Font"/>
     <w:uiPriority w:val="1"/>
+    <w:semiHidden/>
     <w:unhideWhenUsed/>
   </w:style>
   <w:style w:type="table" w:default="1" w:styleId="a1">

</xml_diff>